<commit_message>
Haalbaarheidsonderzoek: Te komen softwaresysteem onderzoek af
</commit_message>
<xml_diff>
--- a/Requirements + Definitiestudie/Definitiestudie Esther.docx
+++ b/Requirements + Definitiestudie/Definitiestudie Esther.docx
@@ -56,7 +56,6 @@
         </w:rPr>
         <w:t xml:space="preserve">Bron: </w:t>
       </w:r>
-      <w:proofErr w:type="spellStart"/>
       <w:r>
         <w:rPr>
           <w:color w:val="4472C4" w:themeColor="accent1"/>
@@ -67,46 +66,25 @@
         <w:rPr>
           <w:color w:val="4472C4" w:themeColor="accent1"/>
         </w:rPr>
-        <w:t>dhub</w:t>
-      </w:r>
-      <w:proofErr w:type="spellEnd"/>
+        <w:t>dhub, Informatiesystemen, 12.</w:t>
+      </w:r>
+      <w:r>
+        <w:rPr>
+          <w:color w:val="FF0000"/>
+        </w:rPr>
+        <w:t>1</w:t>
+      </w:r>
       <w:r>
         <w:rPr>
           <w:color w:val="4472C4" w:themeColor="accent1"/>
         </w:rPr>
-        <w:t>, Informatiesystemen, 12.</w:t>
-      </w:r>
-      <w:r>
-        <w:rPr>
-          <w:color w:val="FF0000"/>
-        </w:rPr>
-        <w:t>1</w:t>
+        <w:t>, alinea</w:t>
       </w:r>
       <w:r>
         <w:rPr>
           <w:color w:val="4472C4" w:themeColor="accent1"/>
         </w:rPr>
-        <w:t xml:space="preserve">, </w:t>
-      </w:r>
-      <w:proofErr w:type="spellStart"/>
-      <w:r>
-        <w:rPr>
-          <w:color w:val="4472C4" w:themeColor="accent1"/>
-        </w:rPr>
-        <w:t>alinea</w:t>
-      </w:r>
-      <w:r>
-        <w:rPr>
-          <w:color w:val="4472C4" w:themeColor="accent1"/>
-        </w:rPr>
-        <w:t>s</w:t>
-      </w:r>
-      <w:proofErr w:type="spellEnd"/>
-      <w:r>
-        <w:rPr>
-          <w:color w:val="4472C4" w:themeColor="accent1"/>
-        </w:rPr>
-        <w:t xml:space="preserve"> 2 +</w:t>
+        <w:t>s 2 +</w:t>
       </w:r>
       <w:r>
         <w:rPr>
@@ -213,30 +191,22 @@
         </w:rPr>
         <w:t xml:space="preserve">Bron: </w:t>
       </w:r>
-      <w:proofErr w:type="spellStart"/>
       <w:r>
         <w:rPr>
           <w:color w:val="4472C4" w:themeColor="accent1"/>
         </w:rPr>
-        <w:t>Edhub</w:t>
-      </w:r>
-      <w:proofErr w:type="spellEnd"/>
+        <w:t>Edhub, Informatiesystemen, 12.</w:t>
+      </w:r>
+      <w:r>
+        <w:rPr>
+          <w:color w:val="FF0000"/>
+        </w:rPr>
+        <w:t>2</w:t>
+      </w:r>
       <w:r>
         <w:rPr>
           <w:color w:val="4472C4" w:themeColor="accent1"/>
         </w:rPr>
-        <w:t>, Informatiesystemen, 12.</w:t>
-      </w:r>
-      <w:r>
-        <w:rPr>
-          <w:color w:val="FF0000"/>
-        </w:rPr>
-        <w:t>2</w:t>
-      </w:r>
-      <w:r>
-        <w:rPr>
-          <w:color w:val="4472C4" w:themeColor="accent1"/>
-        </w:rPr>
         <w:t>, alinea 2</w:t>
       </w:r>
       <w:r>
@@ -304,13 +274,8 @@
         <w:t>team</w:t>
       </w:r>
       <w:r>
-        <w:t xml:space="preserve"> van Don </w:t>
-      </w:r>
-      <w:proofErr w:type="spellStart"/>
-      <w:r>
-        <w:t>Diablo</w:t>
-      </w:r>
-      <w:proofErr w:type="spellEnd"/>
+        <w:t xml:space="preserve"> van Don Diablo</w:t>
+      </w:r>
       <w:r>
         <w:t xml:space="preserve"> heeft een nieuw systeem nodig </w:t>
       </w:r>
@@ -336,353 +301,659 @@
         <w:t xml:space="preserve"> zo</w:t>
       </w:r>
       <w:r>
+        <w:t xml:space="preserve"> ontdekken van nieuw talent efficiënter maakt.</w:t>
+      </w:r>
+      <w:r>
         <w:t xml:space="preserve"> </w:t>
       </w:r>
       <w:r>
-        <w:t>ontdekken</w:t>
-      </w:r>
-      <w:r>
-        <w:t xml:space="preserve"> van</w:t>
-      </w:r>
-      <w:r>
-        <w:t xml:space="preserve"> nieuw talent</w:t>
+        <w:t>H</w:t>
+      </w:r>
+      <w:r>
+        <w:t>un</w:t>
+      </w:r>
+      <w:r>
+        <w:t xml:space="preserve"> huidig systeem draait</w:t>
+      </w:r>
+      <w:r>
+        <w:t xml:space="preserve"> als volgt:</w:t>
+      </w:r>
+    </w:p>
+    <w:p>
+      <w:r>
+        <w:t xml:space="preserve">Producers die </w:t>
+      </w:r>
+      <w:r>
+        <w:t xml:space="preserve">hun sample willen opsturen voor beoordeling doen dit </w:t>
+      </w:r>
+      <w:r>
+        <w:t>via een</w:t>
+      </w:r>
+      <w:r>
+        <w:t xml:space="preserve"> webformulier</w:t>
+      </w:r>
+      <w:r>
+        <w:t xml:space="preserve">. Hier vullen zij hun gegevens in en </w:t>
+      </w:r>
+      <w:r>
+        <w:t xml:space="preserve">voegen daar </w:t>
+      </w:r>
+      <w:r>
+        <w:t xml:space="preserve">hun Demo </w:t>
+      </w:r>
+      <w:r>
+        <w:t xml:space="preserve">als </w:t>
+      </w:r>
+      <w:r>
+        <w:t>bij</w:t>
+      </w:r>
+      <w:r>
+        <w:t>lage aan toe</w:t>
+      </w:r>
+      <w:r>
+        <w:t>.</w:t>
+      </w:r>
+      <w:r>
+        <w:t xml:space="preserve"> Het formulier komt als bericht in de mailbox bij het Backoffice-team terecht</w:t>
+      </w:r>
+      <w:r>
+        <w:t>. A</w:t>
+      </w:r>
+      <w:r>
+        <w:t xml:space="preserve">ls </w:t>
+      </w:r>
+      <w:r>
+        <w:t xml:space="preserve">zij het </w:t>
+      </w:r>
+      <w:r>
+        <w:t>goed vinden</w:t>
       </w:r>
       <w:r>
         <w:t xml:space="preserve"> </w:t>
       </w:r>
       <w:r>
-        <w:t>efficiënter maakt.</w:t>
+        <w:t xml:space="preserve">komt de demo uiteindelijk bij </w:t>
+      </w:r>
+      <w:r>
+        <w:t>Don Diablo terecht.</w:t>
+      </w:r>
+      <w:r>
+        <w:t xml:space="preserve"> Als</w:t>
       </w:r>
       <w:r>
         <w:t xml:space="preserve"> </w:t>
       </w:r>
       <w:r>
-        <w:t>H</w:t>
-      </w:r>
-      <w:r>
-        <w:t>un</w:t>
-      </w:r>
-      <w:r>
-        <w:t xml:space="preserve"> huidig systeem draait</w:t>
-      </w:r>
-      <w:r>
-        <w:t xml:space="preserve"> als volgt:</w:t>
-      </w:r>
-    </w:p>
-    <w:p>
-      <w:r>
-        <w:t xml:space="preserve">Producers die </w:t>
-      </w:r>
-      <w:r>
-        <w:t xml:space="preserve">hun sample willen opsturen voor beoordeling doen dit </w:t>
-      </w:r>
-      <w:r>
-        <w:t>via een</w:t>
-      </w:r>
-      <w:r>
-        <w:t xml:space="preserve"> webformulier</w:t>
-      </w:r>
-      <w:r>
-        <w:t xml:space="preserve">. Hier vullen zij hun gegevens in en </w:t>
-      </w:r>
-      <w:r>
-        <w:t xml:space="preserve">voegen daar </w:t>
-      </w:r>
-      <w:r>
-        <w:t xml:space="preserve">hun Demo </w:t>
-      </w:r>
-      <w:r>
-        <w:t xml:space="preserve">als </w:t>
-      </w:r>
-      <w:r>
-        <w:t>bij</w:t>
-      </w:r>
-      <w:r>
-        <w:t>lage aan toe</w:t>
+        <w:t xml:space="preserve">Don Diablo </w:t>
+      </w:r>
+      <w:r>
+        <w:t xml:space="preserve">er </w:t>
+      </w:r>
+      <w:r>
+        <w:t xml:space="preserve">net zo </w:t>
+      </w:r>
+      <w:r>
+        <w:t>enthausiast over is</w:t>
+      </w:r>
+      <w:r>
+        <w:t xml:space="preserve"> er word</w:t>
+      </w:r>
+      <w:r>
+        <w:t xml:space="preserve">t </w:t>
+      </w:r>
+      <w:r>
+        <w:t>c</w:t>
+      </w:r>
+      <w:r>
+        <w:t xml:space="preserve">ontact met de verzender </w:t>
+      </w:r>
+      <w:r>
+        <w:t>op</w:t>
+      </w:r>
+      <w:r>
+        <w:t>genomen.</w:t>
+      </w:r>
+    </w:p>
+    <w:p>
+      <w:r>
+        <w:t xml:space="preserve">Het Backoffice-team stelt </w:t>
+      </w:r>
+      <w:r>
+        <w:t>hier</w:t>
+      </w:r>
+      <w:r>
+        <w:t>voor</w:t>
+      </w:r>
+      <w:r>
+        <w:t xml:space="preserve"> in de plaats</w:t>
+      </w:r>
+      <w:r>
+        <w:t xml:space="preserve"> een </w:t>
+      </w:r>
+      <w:r>
+        <w:t xml:space="preserve">beter </w:t>
+      </w:r>
+      <w:r>
+        <w:t xml:space="preserve">systeem te laten ontwikkelen, dat zij het </w:t>
+      </w:r>
+      <w:r>
+        <w:t>“</w:t>
+      </w:r>
+      <w:r>
+        <w:t>Demodrop</w:t>
+      </w:r>
+      <w:r>
+        <w:t>-</w:t>
+      </w:r>
+      <w:r>
+        <w:t>systeem</w:t>
+      </w:r>
+      <w:r>
+        <w:t xml:space="preserve">” </w:t>
+      </w:r>
+      <w:r>
+        <w:t>noemen.</w:t>
+      </w:r>
+      <w:r>
+        <w:t xml:space="preserve"> </w:t>
+      </w:r>
+      <w:r>
+        <w:t>Bedoeling</w:t>
+      </w:r>
+      <w:r>
+        <w:t xml:space="preserve"> is dat probleempunten zoals: overzicht en orde in </w:t>
+      </w:r>
+      <w:r>
+        <w:t>dit</w:t>
+      </w:r>
+      <w:r>
+        <w:t xml:space="preserve"> nieuwe systeem worden </w:t>
+      </w:r>
+      <w:r>
+        <w:t>verholpen</w:t>
       </w:r>
       <w:r>
         <w:t>.</w:t>
       </w:r>
       <w:r>
-        <w:t xml:space="preserve"> Het formulier komt als bericht in de mailbox bij het Backoffice-team terecht</w:t>
-      </w:r>
-      <w:r>
-        <w:t>. A</w:t>
-      </w:r>
-      <w:r>
-        <w:t xml:space="preserve">ls </w:t>
-      </w:r>
-      <w:r>
-        <w:t xml:space="preserve">zij het </w:t>
-      </w:r>
-      <w:r>
-        <w:t>goed vinden</w:t>
-      </w:r>
-      <w:r>
         <w:t xml:space="preserve"> </w:t>
       </w:r>
       <w:r>
-        <w:t xml:space="preserve">komt de demo uiteindelijk bij </w:t>
-      </w:r>
-      <w:r>
-        <w:t xml:space="preserve">Don </w:t>
-      </w:r>
-      <w:proofErr w:type="spellStart"/>
-      <w:r>
-        <w:t>Diablo</w:t>
-      </w:r>
-      <w:proofErr w:type="spellEnd"/>
-      <w:r>
-        <w:t xml:space="preserve"> terecht.</w:t>
-      </w:r>
-      <w:r>
-        <w:t xml:space="preserve"> Als</w:t>
+        <w:rPr>
+          <w:color w:val="C45911" w:themeColor="accent2" w:themeShade="BF"/>
+        </w:rPr>
+        <w:t>(Vraag Ajren Wiersma, voor de Haalbaarheidsstudie: Welke problemen overvinden het backoffice-team nog meer met het huidige systeem</w:t>
+      </w:r>
+      <w:r>
+        <w:rPr>
+          <w:color w:val="C45911" w:themeColor="accent2" w:themeShade="BF"/>
+        </w:rPr>
+        <w:t>?</w:t>
+      </w:r>
+      <w:r>
+        <w:rPr>
+          <w:color w:val="C45911" w:themeColor="accent2" w:themeShade="BF"/>
+        </w:rPr>
+        <w:t xml:space="preserve"> Vraag 2 uit hoeveel leden bestaat het backoffice-team dat de applicatie gaat gebruiken</w:t>
+      </w:r>
+      <w:r>
+        <w:rPr>
+          <w:color w:val="C45911" w:themeColor="accent2" w:themeShade="BF"/>
+        </w:rPr>
+        <w:t>)</w:t>
+      </w:r>
+    </w:p>
+    <w:p>
+      <w:r>
+        <w:t>In het kort willen z</w:t>
+      </w:r>
+      <w:r>
+        <w:t xml:space="preserve">ij een systeem waarbij </w:t>
+      </w:r>
+      <w:r>
+        <w:t xml:space="preserve">er </w:t>
+      </w:r>
+      <w:r>
+        <w:t>ge</w:t>
+      </w:r>
+      <w:r>
+        <w:t xml:space="preserve">makkelijk met opgestuurde Demo’s kan worden omgegaan. </w:t>
+      </w:r>
+      <w:r>
+        <w:t xml:space="preserve">De muziek is voor het backoffice-team direct afluisterbaar op de </w:t>
+      </w:r>
+      <w:r>
+        <w:t>browser</w:t>
+      </w:r>
+      <w:r>
+        <w:t xml:space="preserve">. Zij zijn in staat om informatie over de </w:t>
+      </w:r>
+      <w:r>
+        <w:t>verzender</w:t>
+      </w:r>
+      <w:r>
+        <w:t xml:space="preserve"> te zien</w:t>
+      </w:r>
+      <w:r>
+        <w:t xml:space="preserve"> en een reactie </w:t>
+      </w:r>
+      <w:r>
+        <w:t xml:space="preserve">onder een demo te </w:t>
+      </w:r>
+      <w:r>
+        <w:t>plaatsen</w:t>
+      </w:r>
+      <w:r>
+        <w:t>.</w:t>
+      </w:r>
+      <w:r>
+        <w:t xml:space="preserve"> Zij kunnen ook een demo afkeuren of goedkeuren</w:t>
       </w:r>
       <w:r>
         <w:t xml:space="preserve"> </w:t>
       </w:r>
       <w:r>
-        <w:t xml:space="preserve">Don </w:t>
-      </w:r>
-      <w:proofErr w:type="spellStart"/>
-      <w:r>
-        <w:t>Diablo</w:t>
-      </w:r>
-      <w:proofErr w:type="spellEnd"/>
+        <w:t>en</w:t>
+      </w:r>
+      <w:r>
+        <w:t xml:space="preserve"> de demo </w:t>
+      </w:r>
+      <w:r>
+        <w:t xml:space="preserve">komt vervolgens </w:t>
+      </w:r>
+      <w:r>
+        <w:t>bij Don Diablo</w:t>
+      </w:r>
+      <w:r>
+        <w:t xml:space="preserve"> terecht</w:t>
+      </w:r>
+      <w:r>
+        <w:t>.</w:t>
+      </w:r>
+    </w:p>
+    <w:p>
+      <w:r>
+        <w:t>Gebruikers krijgen</w:t>
+      </w:r>
+      <w:r>
+        <w:t xml:space="preserve"> een profiel, </w:t>
+      </w:r>
+      <w:r>
+        <w:t xml:space="preserve">kunnen </w:t>
+      </w:r>
+      <w:r>
+        <w:t xml:space="preserve">daar </w:t>
+      </w:r>
+      <w:r>
+        <w:t>wa</w:t>
+      </w:r>
+      <w:r>
+        <w:t>t</w:t>
+      </w:r>
       <w:r>
         <w:t xml:space="preserve"> </w:t>
       </w:r>
       <w:r>
-        <w:t xml:space="preserve">er </w:t>
-      </w:r>
-      <w:r>
-        <w:t xml:space="preserve">net zo </w:t>
-      </w:r>
-      <w:proofErr w:type="spellStart"/>
-      <w:r>
-        <w:t>enthausiast</w:t>
-      </w:r>
-      <w:proofErr w:type="spellEnd"/>
-      <w:r>
-        <w:t xml:space="preserve"> over is</w:t>
-      </w:r>
-      <w:r>
-        <w:t xml:space="preserve"> er word</w:t>
-      </w:r>
-      <w:r>
-        <w:t xml:space="preserve">t </w:t>
-      </w:r>
-      <w:r>
-        <w:t>c</w:t>
-      </w:r>
-      <w:r>
-        <w:t xml:space="preserve">ontact met de verzender </w:t>
-      </w:r>
-      <w:r>
-        <w:t>op</w:t>
-      </w:r>
-      <w:r>
-        <w:t>genomen.</w:t>
-      </w:r>
-    </w:p>
-    <w:p>
-      <w:r>
-        <w:t xml:space="preserve">Het Backoffice-team stelt </w:t>
-      </w:r>
-      <w:r>
-        <w:t>hier</w:t>
-      </w:r>
-      <w:r>
-        <w:t>voor</w:t>
-      </w:r>
-      <w:r>
-        <w:t xml:space="preserve"> in de plaats</w:t>
-      </w:r>
-      <w:r>
-        <w:t xml:space="preserve"> een </w:t>
-      </w:r>
-      <w:r>
-        <w:t xml:space="preserve">beter </w:t>
-      </w:r>
-      <w:r>
-        <w:t xml:space="preserve">systeem te laten ontwikkelen, dat zij het </w:t>
-      </w:r>
-      <w:r>
-        <w:t>“</w:t>
-      </w:r>
-      <w:r>
-        <w:t>Demodrop</w:t>
+        <w:t>informatie over hunzelf kwijt</w:t>
+      </w:r>
+      <w:r>
+        <w:t>, e</w:t>
+      </w:r>
+      <w:r>
+        <w:t>n</w:t>
+      </w:r>
+      <w:r>
+        <w:t xml:space="preserve"> mogen</w:t>
+      </w:r>
+      <w:r>
+        <w:t xml:space="preserve"> </w:t>
+      </w:r>
+      <w:r>
+        <w:t xml:space="preserve">maximaal 10 </w:t>
+      </w:r>
+      <w:r>
+        <w:t>demo</w:t>
+      </w:r>
+      <w:r>
+        <w:t>’</w:t>
+      </w:r>
+      <w:r>
+        <w:t xml:space="preserve">s </w:t>
+      </w:r>
+      <w:r>
+        <w:t>uploaden</w:t>
+      </w:r>
+      <w:r>
+        <w:t>.</w:t>
+      </w:r>
+      <w:r>
+        <w:t xml:space="preserve"> Bij zo’n demo kan de gebruike</w:t>
+      </w:r>
+      <w:r>
+        <w:t xml:space="preserve">r </w:t>
+      </w:r>
+      <w:r>
+        <w:t>een omschrijving plaatsen</w:t>
+      </w:r>
+      <w:r>
+        <w:t>. Een gebruiker krijgt een emailnotifi</w:t>
+      </w:r>
+      <w:r>
+        <w:t>catie bij het krijgen van commentaar, en doorzetten van het beoordelingsproces</w:t>
+      </w:r>
+      <w:r>
+        <w:t>.</w:t>
+      </w:r>
+    </w:p>
+    <w:p>
+      <w:r>
+        <w:t>De requirements zijn te vinden in het tweede document</w:t>
+      </w:r>
+      <w:r>
+        <w:t xml:space="preserve"> Requirements.pdf</w:t>
+      </w:r>
+      <w:r>
+        <w:t>.</w:t>
+      </w:r>
+    </w:p>
+    <w:p>
+      <w:r>
+        <w:lastRenderedPageBreak/>
+        <w:t xml:space="preserve">Conclusie is dat </w:t>
+      </w:r>
+      <w:r>
+        <w:t xml:space="preserve">het </w:t>
+      </w:r>
+      <w:r>
+        <w:t>huidig</w:t>
+      </w:r>
+      <w:r>
+        <w:t xml:space="preserve"> systeem</w:t>
+      </w:r>
+      <w:r>
+        <w:t>:</w:t>
+      </w:r>
+    </w:p>
+    <w:p>
+      <w:pPr>
+        <w:pStyle w:val="ListParagraph"/>
+        <w:numPr>
+          <w:ilvl w:val="0"/>
+          <w:numId w:val="7"/>
+        </w:numPr>
+      </w:pPr>
+      <w:r>
+        <w:t>A</w:t>
+      </w:r>
+      <w:r>
+        <w:t>an de kant van de gebruiker:</w:t>
+      </w:r>
+      <w:r>
+        <w:t xml:space="preserve"> </w:t>
+      </w:r>
+      <w:r>
+        <w:t>Saai is en er</w:t>
+      </w:r>
+      <w:r>
+        <w:t xml:space="preserve"> </w:t>
+      </w:r>
+      <w:r>
+        <w:t>de</w:t>
+      </w:r>
+      <w:r>
+        <w:t xml:space="preserve"> mogelijkheid tot spam</w:t>
+      </w:r>
+      <w:r>
+        <w:t>men bestaat</w:t>
+      </w:r>
+      <w:r>
+        <w:t xml:space="preserve">. </w:t>
+      </w:r>
+    </w:p>
+    <w:p>
+      <w:pPr>
+        <w:pStyle w:val="ListParagraph"/>
+        <w:numPr>
+          <w:ilvl w:val="0"/>
+          <w:numId w:val="7"/>
+        </w:numPr>
+      </w:pPr>
+      <w:r>
+        <w:t>Aan de kant van een backoffice-medewerker</w:t>
+      </w:r>
+      <w:r>
+        <w:t xml:space="preserve">: </w:t>
+      </w:r>
+      <w:r>
+        <w:t>o</w:t>
+      </w:r>
+      <w:r>
+        <w:t>noverzichtelijk is met al</w:t>
+      </w:r>
+      <w:r>
+        <w:t xml:space="preserve"> die </w:t>
+      </w:r>
+      <w:r>
+        <w:t xml:space="preserve">mails, </w:t>
+      </w:r>
+      <w:r>
+        <w:t xml:space="preserve">geen overzicht </w:t>
+      </w:r>
+      <w:r>
+        <w:t>biedt</w:t>
+      </w:r>
+      <w:r>
+        <w:t xml:space="preserve"> op duplicaten, en </w:t>
+      </w:r>
+      <w:r>
+        <w:t xml:space="preserve">vervelende </w:t>
+      </w:r>
+      <w:r>
+        <w:t>spam</w:t>
+      </w:r>
+      <w:r>
+        <w:t>s</w:t>
+      </w:r>
+      <w:r>
+        <w:t xml:space="preserve"> niet makkelijk </w:t>
+      </w:r>
+      <w:r>
+        <w:t>k</w:t>
+      </w:r>
+      <w:r>
+        <w:t>an</w:t>
+      </w:r>
+      <w:r>
+        <w:t xml:space="preserve"> afhandelen</w:t>
+      </w:r>
+      <w:r>
+        <w:t>.</w:t>
+      </w:r>
+    </w:p>
+    <w:p>
+      <w:r>
+        <w:rPr>
+          <w:b/>
+          <w:bCs/>
+        </w:rPr>
+        <w:t>en dus het gevraagde systeem er moet komen</w:t>
+      </w:r>
+      <w:r>
+        <w:t>.</w:t>
+      </w:r>
+    </w:p>
+    <w:p>
+      <w:r>
+        <w:br/>
+        <w:t>Het gevraagde systeem lost de bovengenoemde problemen op door:</w:t>
+      </w:r>
+    </w:p>
+    <w:p>
+      <w:pPr>
+        <w:pStyle w:val="ListParagraph"/>
+        <w:numPr>
+          <w:ilvl w:val="0"/>
+          <w:numId w:val="8"/>
+        </w:numPr>
+      </w:pPr>
+      <w:r>
+        <w:t xml:space="preserve">De gebruiker een profiel geven </w:t>
+      </w:r>
+      <w:r>
+        <w:t>waa</w:t>
+      </w:r>
+      <w:r>
+        <w:t>r maximaal 10 samples</w:t>
+      </w:r>
+      <w:r>
+        <w:t xml:space="preserve"> </w:t>
+      </w:r>
+      <w:r>
+        <w:t>mogen staan</w:t>
+      </w:r>
+    </w:p>
+    <w:p>
+      <w:pPr>
+        <w:pStyle w:val="ListParagraph"/>
+        <w:numPr>
+          <w:ilvl w:val="0"/>
+          <w:numId w:val="8"/>
+        </w:numPr>
+      </w:pPr>
+      <w:r>
+        <w:t>De b</w:t>
+      </w:r>
+      <w:r>
+        <w:t>ackoffice</w:t>
       </w:r>
       <w:r>
         <w:t>-</w:t>
       </w:r>
       <w:r>
-        <w:t>systeem</w:t>
-      </w:r>
-      <w:r>
-        <w:t xml:space="preserve">” </w:t>
-      </w:r>
-      <w:r>
-        <w:t>noemen.</w:t>
+        <w:t>medewerker</w:t>
       </w:r>
       <w:r>
         <w:t xml:space="preserve"> </w:t>
       </w:r>
       <w:r>
-        <w:t>Bedoeling</w:t>
-      </w:r>
-      <w:r>
-        <w:t xml:space="preserve"> is dat probleempunten zoals: overzicht en orde in </w:t>
-      </w:r>
-      <w:r>
-        <w:t>dit</w:t>
-      </w:r>
-      <w:r>
-        <w:t xml:space="preserve"> nieuwe systeem worden </w:t>
-      </w:r>
-      <w:r>
-        <w:t>verholpen</w:t>
-      </w:r>
-      <w:r>
+        <w:t>d</w:t>
+      </w:r>
+      <w:r>
+        <w:t>emo</w:t>
+      </w:r>
+      <w:r>
+        <w:t>’</w:t>
+      </w:r>
+      <w:r>
+        <w:t>s</w:t>
+      </w:r>
+      <w:r>
+        <w:t xml:space="preserve"> per profiel</w:t>
+      </w:r>
+      <w:r>
+        <w:t xml:space="preserve"> te laten </w:t>
+      </w:r>
+      <w:r>
+        <w:t>behandelen.</w:t>
+      </w:r>
+      <w:r>
+        <w:t xml:space="preserve"> </w:t>
+      </w:r>
+      <w:r>
+        <w:rPr>
+          <w:color w:val="2F5496" w:themeColor="accent1" w:themeShade="BF"/>
+        </w:rPr>
+        <w:t>*(Mijn aanpak)</w:t>
+      </w:r>
+    </w:p>
+    <w:p>
+      <w:pPr>
+        <w:rPr>
+          <w:color w:val="2F5496" w:themeColor="accent1" w:themeShade="BF"/>
+        </w:rPr>
+      </w:pPr>
+      <w:r>
+        <w:rPr>
+          <w:color w:val="2F5496" w:themeColor="accent1" w:themeShade="BF"/>
+        </w:rPr>
+        <w:t>(Ik zou zelfs doen: gebruikers kunnen voor een gegeven deadline maximaal 10 demos opsturen. Na deze deadline is het niet meer mogelijk hun bestanden in te trekken.</w:t>
+      </w:r>
+    </w:p>
+    <w:p>
+      <w:r>
+        <w:rPr>
+          <w:color w:val="2F5496" w:themeColor="accent1" w:themeShade="BF"/>
+        </w:rPr>
+        <w:t xml:space="preserve">Nadat de tijd </w:t>
+      </w:r>
+      <w:r>
+        <w:rPr>
+          <w:color w:val="2F5496" w:themeColor="accent1" w:themeShade="BF"/>
+        </w:rPr>
+        <w:t>is verstreken</w:t>
+      </w:r>
+      <w:r>
+        <w:rPr>
+          <w:color w:val="2F5496" w:themeColor="accent1" w:themeShade="BF"/>
+        </w:rPr>
+        <w:t xml:space="preserve"> om maximaal 10 demo’s te uploaden</w:t>
+      </w:r>
+      <w:r>
+        <w:rPr>
+          <w:color w:val="2F5496" w:themeColor="accent1" w:themeShade="BF"/>
+        </w:rPr>
+        <w:t>, gaat het backoffice-team per profiel aan de slag</w:t>
+      </w:r>
+      <w:r>
+        <w:rPr>
+          <w:color w:val="2F5496" w:themeColor="accent1" w:themeShade="BF"/>
+        </w:rPr>
         <w:t>.</w:t>
       </w:r>
       <w:r>
+        <w:rPr>
+          <w:color w:val="2F5496" w:themeColor="accent1" w:themeShade="BF"/>
+        </w:rPr>
         <w:t xml:space="preserve"> </w:t>
       </w:r>
       <w:r>
         <w:rPr>
-          <w:color w:val="BF8F00" w:themeColor="accent4" w:themeShade="BF"/>
-        </w:rPr>
-        <w:t xml:space="preserve">(Vraag </w:t>
-      </w:r>
-      <w:proofErr w:type="spellStart"/>
-      <w:r>
-        <w:rPr>
-          <w:color w:val="BF8F00" w:themeColor="accent4" w:themeShade="BF"/>
-        </w:rPr>
-        <w:t>Ajren</w:t>
-      </w:r>
-      <w:proofErr w:type="spellEnd"/>
-      <w:r>
-        <w:rPr>
-          <w:color w:val="BF8F00" w:themeColor="accent4" w:themeShade="BF"/>
-        </w:rPr>
-        <w:t xml:space="preserve"> Wiersma, voor de Haalbaarheidsstudie: Welke problemen </w:t>
-      </w:r>
-      <w:proofErr w:type="spellStart"/>
-      <w:r>
-        <w:rPr>
-          <w:color w:val="BF8F00" w:themeColor="accent4" w:themeShade="BF"/>
-        </w:rPr>
-        <w:t>overvinden</w:t>
-      </w:r>
-      <w:proofErr w:type="spellEnd"/>
-      <w:r>
-        <w:rPr>
-          <w:color w:val="BF8F00" w:themeColor="accent4" w:themeShade="BF"/>
-        </w:rPr>
-        <w:t xml:space="preserve"> het backoffice-team nog meer met het huidige systeem</w:t>
-      </w:r>
-      <w:r>
-        <w:rPr>
-          <w:color w:val="BF8F00" w:themeColor="accent4" w:themeShade="BF"/>
-        </w:rPr>
-        <w:t>?)</w:t>
-      </w:r>
-    </w:p>
-    <w:p>
-      <w:r>
-        <w:t>In het kort willen z</w:t>
-      </w:r>
-      <w:r>
-        <w:t xml:space="preserve">ij een systeem waarbij </w:t>
-      </w:r>
-      <w:r>
-        <w:t>er makkelijk met opgestuurde Demo’s van verzender</w:t>
-      </w:r>
-      <w:r>
-        <w:t>s</w:t>
-      </w:r>
-      <w:r>
-        <w:t xml:space="preserve"> kan worden omgegaan. </w:t>
-      </w:r>
-      <w:r>
-        <w:t>De muziek is voor het backoffice-team direct afluisterbaar op de site</w:t>
-      </w:r>
-      <w:r>
-        <w:t>. Zij zijn in staat om informatie over de gebruiken te zien</w:t>
-      </w:r>
-      <w:r>
-        <w:t xml:space="preserve"> en een reactie te plaatsen onder een demo</w:t>
-      </w:r>
-      <w:r>
+          <w:color w:val="2F5496" w:themeColor="accent1" w:themeShade="BF"/>
+        </w:rPr>
+        <w:t>Het afkeuren en goedkeuren van een demo gaat gepaard met een automatisch commentaar</w:t>
+      </w:r>
+      <w:r>
+        <w:rPr>
+          <w:color w:val="2F5496" w:themeColor="accent1" w:themeShade="BF"/>
+        </w:rPr>
+        <w:t xml:space="preserve"> en emailbericht</w:t>
+      </w:r>
+      <w:r>
+        <w:rPr>
+          <w:color w:val="2F5496" w:themeColor="accent1" w:themeShade="BF"/>
+        </w:rPr>
         <w:t>.</w:t>
       </w:r>
       <w:r>
-        <w:t xml:space="preserve"> Zij kunnen ook een demo afkeuren of goedkeuren en b</w:t>
-      </w:r>
-    </w:p>
-    <w:p>
-      <w:r>
-        <w:t>Gebruikers krijgen</w:t>
-      </w:r>
-      <w:r>
-        <w:t xml:space="preserve"> een profiel, </w:t>
-      </w:r>
-      <w:r>
-        <w:t xml:space="preserve">kunnen </w:t>
-      </w:r>
-      <w:r>
-        <w:t xml:space="preserve">daar </w:t>
-      </w:r>
-      <w:r>
-        <w:t>wa</w:t>
-      </w:r>
-      <w:r>
-        <w:t>t</w:t>
-      </w:r>
-      <w:r>
+        <w:rPr>
+          <w:color w:val="2F5496" w:themeColor="accent1" w:themeShade="BF"/>
+        </w:rPr>
         <w:t xml:space="preserve"> </w:t>
       </w:r>
       <w:r>
-        <w:t>informatie over hunzelf kwijt.</w:t>
-      </w:r>
-      <w:r>
-        <w:t xml:space="preserve"> </w:t>
-      </w:r>
-      <w:r>
-        <w:t>En demo</w:t>
-      </w:r>
-      <w:r>
-        <w:t>’</w:t>
-      </w:r>
-      <w:r>
-        <w:t>s opsturen</w:t>
-      </w:r>
-      <w:r>
-        <w:t>.</w:t>
-      </w:r>
-      <w:bookmarkStart w:id="0" w:name="_GoBack"/>
-      <w:bookmarkEnd w:id="0"/>
-    </w:p>
-    <w:p>
-      <w:r>
-        <w:t xml:space="preserve">De </w:t>
-      </w:r>
-      <w:proofErr w:type="spellStart"/>
-      <w:r>
-        <w:t>requirements</w:t>
-      </w:r>
-      <w:proofErr w:type="spellEnd"/>
-      <w:r>
-        <w:t xml:space="preserve"> zijn te vinden in het tweede document, maar in het kort:</w:t>
-      </w:r>
-    </w:p>
-    <w:p>
-      <w:r>
-        <w:t>Conclusie is dat … en dus het gevraagde systeem er moet komen.</w:t>
-      </w:r>
-    </w:p>
+        <w:rPr>
+          <w:color w:val="2F5496" w:themeColor="accent1" w:themeShade="BF"/>
+        </w:rPr>
+        <w:t xml:space="preserve"> Dit is een eenwegscommunicati</w:t>
+      </w:r>
+      <w:r>
+        <w:rPr>
+          <w:color w:val="2F5496" w:themeColor="accent1" w:themeShade="BF"/>
+        </w:rPr>
+        <w:t>e)</w:t>
+      </w:r>
+    </w:p>
+    <w:p/>
     <w:p>
       <w:pPr>
         <w:rPr>
@@ -710,7 +981,6 @@
     </w:p>
     <w:p>
       <w:r>
-        <w:lastRenderedPageBreak/>
         <w:t xml:space="preserve">Technisch haalbaar betekent dat de technieken die gebruikt gaan worden bestaan of kunnen worden gemaakt. </w:t>
       </w:r>
       <w:r>
@@ -781,7 +1051,20 @@
           <w:ilvl w:val="0"/>
           <w:numId w:val="2"/>
         </w:numPr>
-      </w:pPr>
+        <w:rPr>
+          <w:color w:val="000000" w:themeColor="text1"/>
+        </w:rPr>
+      </w:pPr>
+      <w:r>
+        <w:rPr>
+          <w:b/>
+          <w:bCs/>
+        </w:rPr>
+        <w:t>TABEL</w:t>
+      </w:r>
+      <w:r>
+        <w:t xml:space="preserve"> </w:t>
+      </w:r>
       <w:r>
         <w:t xml:space="preserve">Het systeem moet in staat zijn voor producers om een </w:t>
       </w:r>
@@ -797,14 +1080,17 @@
         <w:pStyle w:val="ListParagraph"/>
         <w:numPr>
           <w:ilvl w:val="1"/>
-          <w:numId w:val="2"/>
+          <w:numId w:val="20"/>
         </w:numPr>
-      </w:pPr>
-      <w:r>
-        <w:t>Vraag: Hoe lang mag een .mp3-bestand maximaal zijn?</w:t>
-      </w:r>
-      <w:r>
-        <w:t xml:space="preserve"> 15 mb</w:t>
+        <w:rPr>
+          <w:color w:val="000000" w:themeColor="text1"/>
+        </w:rPr>
+      </w:pPr>
+      <w:r>
+        <w:t>Haalbaar</w:t>
+      </w:r>
+      <w:r>
+        <w:t>? Ja of nee</w:t>
       </w:r>
     </w:p>
     <w:p>
@@ -812,29 +1098,23 @@
         <w:pStyle w:val="ListParagraph"/>
         <w:numPr>
           <w:ilvl w:val="1"/>
-          <w:numId w:val="2"/>
+          <w:numId w:val="19"/>
         </w:numPr>
-      </w:pPr>
-      <w:r>
-        <w:t xml:space="preserve">Vraag: </w:t>
-      </w:r>
-      <w:r>
-        <w:t>Hoe</w:t>
-      </w:r>
-      <w:r>
-        <w:t xml:space="preserve"> </w:t>
-      </w:r>
-      <w:r>
-        <w:t>vaak mag een producer onder hetzelfde mailadres</w:t>
-      </w:r>
-      <w:r>
-        <w:t>, een bestand opsturen</w:t>
-      </w:r>
-      <w:r>
-        <w:t xml:space="preserve"> </w:t>
-      </w:r>
-      <w:r>
-        <w:t>10x</w:t>
+        <w:rPr>
+          <w:color w:val="000000" w:themeColor="text1"/>
+        </w:rPr>
+      </w:pPr>
+      <w:r>
+        <w:rPr>
+          <w:color w:val="000000" w:themeColor="text1"/>
+        </w:rPr>
+        <w:t>Uitwerking</w:t>
+      </w:r>
+      <w:r>
+        <w:rPr>
+          <w:color w:val="000000" w:themeColor="text1"/>
+        </w:rPr>
+        <w:t>:</w:t>
       </w:r>
     </w:p>
     <w:p>
@@ -842,26 +1122,17 @@
         <w:pStyle w:val="ListParagraph"/>
         <w:numPr>
           <w:ilvl w:val="1"/>
-          <w:numId w:val="2"/>
+          <w:numId w:val="19"/>
         </w:numPr>
-      </w:pPr>
-      <w:r>
-        <w:t xml:space="preserve">Vraag: Moet er een akkoord worden ondertekend </w:t>
-      </w:r>
-      <w:r>
-        <w:t>voor de productie kan worden</w:t>
-      </w:r>
-      <w:r>
-        <w:t xml:space="preserve"> </w:t>
-      </w:r>
-      <w:r>
-        <w:t>op</w:t>
-      </w:r>
-      <w:r>
-        <w:t>gestuurd?</w:t>
-      </w:r>
-      <w:r>
-        <w:t xml:space="preserve"> ja</w:t>
+        <w:rPr>
+          <w:color w:val="000000" w:themeColor="text1"/>
+        </w:rPr>
+      </w:pPr>
+      <w:r>
+        <w:rPr>
+          <w:color w:val="000000" w:themeColor="text1"/>
+        </w:rPr>
+        <w:t>Verwachtte tijd</w:t>
       </w:r>
     </w:p>
     <w:p>
@@ -869,82 +1140,17 @@
         <w:pStyle w:val="ListParagraph"/>
         <w:numPr>
           <w:ilvl w:val="1"/>
-          <w:numId w:val="2"/>
+          <w:numId w:val="19"/>
         </w:numPr>
         <w:rPr>
-          <w:color w:val="538135" w:themeColor="accent6" w:themeShade="BF"/>
-        </w:rPr>
-      </w:pPr>
-      <w:r>
-        <w:rPr>
-          <w:color w:val="538135" w:themeColor="accent6" w:themeShade="BF"/>
-        </w:rPr>
-        <w:t xml:space="preserve">Vraag: Hoe voorkomen we </w:t>
-      </w:r>
-      <w:r>
-        <w:rPr>
-          <w:color w:val="538135" w:themeColor="accent6" w:themeShade="BF"/>
-        </w:rPr>
-        <w:t xml:space="preserve">hierbij </w:t>
-      </w:r>
-      <w:proofErr w:type="spellStart"/>
-      <w:r>
-        <w:rPr>
-          <w:color w:val="538135" w:themeColor="accent6" w:themeShade="BF"/>
-        </w:rPr>
-        <w:t>Spoofing</w:t>
-      </w:r>
-      <w:proofErr w:type="spellEnd"/>
-      <w:r>
-        <w:rPr>
-          <w:color w:val="538135" w:themeColor="accent6" w:themeShade="BF"/>
-        </w:rPr>
-        <w:t>?</w:t>
-      </w:r>
-      <w:r>
-        <w:rPr>
-          <w:color w:val="538135" w:themeColor="accent6" w:themeShade="BF"/>
-        </w:rPr>
-        <w:t xml:space="preserve"> (= het voordoen als een ander)</w:t>
-      </w:r>
-    </w:p>
-    <w:p>
-      <w:pPr>
-        <w:pStyle w:val="ListParagraph"/>
-        <w:numPr>
-          <w:ilvl w:val="1"/>
-          <w:numId w:val="2"/>
-        </w:numPr>
-      </w:pPr>
-      <w:r>
-        <w:t>Vraag: Wie moet er op toezien dat een producer niet het werk van iemand anders opstuurt?</w:t>
-      </w:r>
-      <w:r>
-        <w:t xml:space="preserve"> Algemene voorwaarden</w:t>
-      </w:r>
-    </w:p>
-    <w:p>
-      <w:pPr>
-        <w:pStyle w:val="ListParagraph"/>
-        <w:numPr>
-          <w:ilvl w:val="1"/>
-          <w:numId w:val="2"/>
-        </w:numPr>
-      </w:pPr>
-      <w:r>
-        <w:t>Vraag: Hoe zit het met het eigendom van de ingestuurde producties. Moeten we daar rekening mee houden?</w:t>
-      </w:r>
-    </w:p>
-    <w:p>
-      <w:pPr>
-        <w:pStyle w:val="ListParagraph"/>
-        <w:numPr>
-          <w:ilvl w:val="1"/>
-          <w:numId w:val="2"/>
-        </w:numPr>
-      </w:pPr>
-      <w:r>
-        <w:t>Zijn er eisen aan welke browsers ondersteund moeten worden voor het insturen van de sample.</w:t>
+          <w:color w:val="000000" w:themeColor="text1"/>
+        </w:rPr>
+      </w:pPr>
+      <w:r>
+        <w:rPr>
+          <w:color w:val="000000" w:themeColor="text1"/>
+        </w:rPr>
+        <w:t>kosten</w:t>
       </w:r>
     </w:p>
     <w:p>
@@ -964,18 +1170,78 @@
         <w:pStyle w:val="ListParagraph"/>
         <w:numPr>
           <w:ilvl w:val="1"/>
-          <w:numId w:val="2"/>
+          <w:numId w:val="20"/>
         </w:numPr>
-      </w:pPr>
-      <w:r>
-        <w:t>Vraag: welke type bestanden moeten we accepteren en converteren naar MP3</w:t>
+        <w:rPr>
+          <w:color w:val="000000" w:themeColor="text1"/>
+        </w:rPr>
+      </w:pPr>
+      <w:r>
+        <w:t>Haalbaar</w:t>
+      </w:r>
+      <w:r>
+        <w:t>? Ja of nee</w:t>
       </w:r>
     </w:p>
     <w:p>
       <w:pPr>
         <w:pStyle w:val="ListParagraph"/>
-        <w:ind w:left="1440"/>
-      </w:pPr>
+        <w:numPr>
+          <w:ilvl w:val="1"/>
+          <w:numId w:val="19"/>
+        </w:numPr>
+        <w:rPr>
+          <w:color w:val="000000" w:themeColor="text1"/>
+        </w:rPr>
+      </w:pPr>
+      <w:r>
+        <w:rPr>
+          <w:color w:val="000000" w:themeColor="text1"/>
+        </w:rPr>
+        <w:t>Uitwerking</w:t>
+      </w:r>
+      <w:r>
+        <w:rPr>
+          <w:color w:val="000000" w:themeColor="text1"/>
+        </w:rPr>
+        <w:t>:</w:t>
+      </w:r>
+    </w:p>
+    <w:p>
+      <w:pPr>
+        <w:pStyle w:val="ListParagraph"/>
+        <w:numPr>
+          <w:ilvl w:val="1"/>
+          <w:numId w:val="19"/>
+        </w:numPr>
+        <w:rPr>
+          <w:color w:val="000000" w:themeColor="text1"/>
+        </w:rPr>
+      </w:pPr>
+      <w:r>
+        <w:rPr>
+          <w:color w:val="000000" w:themeColor="text1"/>
+        </w:rPr>
+        <w:t>Verwachtte tijd</w:t>
+      </w:r>
+    </w:p>
+    <w:p>
+      <w:pPr>
+        <w:pStyle w:val="ListParagraph"/>
+        <w:numPr>
+          <w:ilvl w:val="1"/>
+          <w:numId w:val="19"/>
+        </w:numPr>
+        <w:rPr>
+          <w:color w:val="000000" w:themeColor="text1"/>
+        </w:rPr>
+      </w:pPr>
+      <w:r>
+        <w:rPr>
+          <w:color w:val="000000" w:themeColor="text1"/>
+        </w:rPr>
+        <w:t>kosten</w:t>
+      </w:r>
     </w:p>
     <w:p>
       <w:pPr>
@@ -992,15 +1258,7 @@
         <w:t>naar mp3</w:t>
       </w:r>
       <w:r>
-        <w:t xml:space="preserve">: </w:t>
-      </w:r>
-      <w:proofErr w:type="spellStart"/>
-      <w:r>
-        <w:t>Wav</w:t>
-      </w:r>
-      <w:proofErr w:type="spellEnd"/>
-      <w:r>
-        <w:t xml:space="preserve"> Wave</w:t>
+        <w:t>: Wav Wave</w:t>
       </w:r>
       <w:r>
         <w:t>.</w:t>
@@ -1011,12 +1269,104 @@
         <w:pStyle w:val="ListParagraph"/>
         <w:numPr>
           <w:ilvl w:val="1"/>
-          <w:numId w:val="2"/>
+          <w:numId w:val="20"/>
         </w:numPr>
-      </w:pPr>
-      <w:r>
-        <w:t>Haalbaar?</w:t>
-      </w:r>
+        <w:rPr>
+          <w:color w:val="000000" w:themeColor="text1"/>
+        </w:rPr>
+      </w:pPr>
+      <w:r>
+        <w:t>Haalbaar</w:t>
+      </w:r>
+      <w:r>
+        <w:t>? Ja of nee</w:t>
+      </w:r>
+    </w:p>
+    <w:p>
+      <w:pPr>
+        <w:pStyle w:val="ListParagraph"/>
+        <w:numPr>
+          <w:ilvl w:val="1"/>
+          <w:numId w:val="19"/>
+        </w:numPr>
+        <w:rPr>
+          <w:color w:val="000000" w:themeColor="text1"/>
+        </w:rPr>
+      </w:pPr>
+      <w:r>
+        <w:rPr>
+          <w:color w:val="000000" w:themeColor="text1"/>
+        </w:rPr>
+        <w:t>Uitwerking</w:t>
+      </w:r>
+      <w:r>
+        <w:rPr>
+          <w:color w:val="000000" w:themeColor="text1"/>
+        </w:rPr>
+        <w:t>:</w:t>
+      </w:r>
+    </w:p>
+    <w:p>
+      <w:pPr>
+        <w:pStyle w:val="ListParagraph"/>
+        <w:numPr>
+          <w:ilvl w:val="1"/>
+          <w:numId w:val="19"/>
+        </w:numPr>
+        <w:rPr>
+          <w:color w:val="000000" w:themeColor="text1"/>
+        </w:rPr>
+      </w:pPr>
+      <w:r>
+        <w:rPr>
+          <w:color w:val="000000" w:themeColor="text1"/>
+        </w:rPr>
+        <w:t>Verwachtte tijd</w:t>
+      </w:r>
+    </w:p>
+    <w:p>
+      <w:pPr>
+        <w:pStyle w:val="ListParagraph"/>
+        <w:numPr>
+          <w:ilvl w:val="1"/>
+          <w:numId w:val="19"/>
+        </w:numPr>
+        <w:rPr>
+          <w:color w:val="000000" w:themeColor="text1"/>
+        </w:rPr>
+      </w:pPr>
+      <w:r>
+        <w:rPr>
+          <w:color w:val="000000" w:themeColor="text1"/>
+        </w:rPr>
+        <w:t>koste</w:t>
+      </w:r>
+      <w:r>
+        <w:rPr>
+          <w:color w:val="000000" w:themeColor="text1"/>
+        </w:rPr>
+        <w:t>n</w:t>
+      </w:r>
+      <w:bookmarkStart w:id="0" w:name="_GoBack"/>
+      <w:bookmarkEnd w:id="0"/>
+    </w:p>
+    <w:p>
+      <w:pPr>
+        <w:pStyle w:val="ListParagraph"/>
+        <w:numPr>
+          <w:ilvl w:val="0"/>
+          <w:numId w:val="19"/>
+        </w:numPr>
+        <w:rPr>
+          <w:color w:val="000000" w:themeColor="text1"/>
+        </w:rPr>
+      </w:pPr>
+    </w:p>
+    <w:p>
+      <w:pPr>
+        <w:pStyle w:val="ListParagraph"/>
+        <w:ind w:left="1440"/>
+      </w:pPr>
     </w:p>
     <w:p>
       <w:pPr>
@@ -1046,21 +1396,25 @@
         <w:rPr>
           <w:u w:val="single"/>
         </w:rPr>
+        <w:t xml:space="preserve"> bijv: “Haalbaar</w:t>
+      </w:r>
+      <w:r>
+        <w:rPr>
+          <w:u w:val="single"/>
+        </w:rPr>
         <w:t xml:space="preserve"> </w:t>
       </w:r>
-      <w:proofErr w:type="spellStart"/>
       <w:r>
         <w:rPr>
           <w:u w:val="single"/>
         </w:rPr>
-        <w:t>bijv</w:t>
-      </w:r>
-      <w:proofErr w:type="spellEnd"/>
+        <w:t>want</w:t>
+      </w:r>
       <w:r>
         <w:rPr>
           <w:u w:val="single"/>
         </w:rPr>
-        <w:t>: “Haalbaar</w:t>
+        <w:t>:</w:t>
       </w:r>
       <w:r>
         <w:rPr>
@@ -1072,52 +1426,26 @@
         <w:rPr>
           <w:u w:val="single"/>
         </w:rPr>
-        <w:t>want</w:t>
+        <w:t>e</w:t>
       </w:r>
       <w:r>
         <w:rPr>
           <w:u w:val="single"/>
         </w:rPr>
-        <w:t>:</w:t>
+        <w:t>r bestaat</w:t>
       </w:r>
       <w:r>
         <w:rPr>
           <w:u w:val="single"/>
         </w:rPr>
-        <w:t xml:space="preserve"> </w:t>
+        <w:t xml:space="preserve"> een Spring Boot</w:t>
       </w:r>
       <w:r>
         <w:rPr>
           <w:u w:val="single"/>
         </w:rPr>
-        <w:t>e</w:t>
-      </w:r>
-      <w:r>
-        <w:rPr>
-          <w:u w:val="single"/>
-        </w:rPr>
-        <w:t>r bestaat</w:t>
-      </w:r>
-      <w:r>
-        <w:rPr>
-          <w:u w:val="single"/>
-        </w:rPr>
-        <w:t xml:space="preserve"> een Spring </w:t>
-      </w:r>
-      <w:proofErr w:type="spellStart"/>
-      <w:r>
-        <w:rPr>
-          <w:u w:val="single"/>
-        </w:rPr>
-        <w:t>Boot</w:t>
-      </w:r>
-      <w:r>
-        <w:rPr>
-          <w:u w:val="single"/>
-        </w:rPr>
         <w:t>h</w:t>
       </w:r>
-      <w:proofErr w:type="spellEnd"/>
       <w:r>
         <w:rPr>
           <w:u w:val="single"/>
@@ -1171,6 +1499,7 @@
     </w:p>
     <w:p>
       <w:r>
+        <w:lastRenderedPageBreak/>
         <w:t xml:space="preserve">Economisch haalbaar betekent dat de </w:t>
       </w:r>
       <w:r>
@@ -1232,40 +1561,30 @@
         </w:rPr>
         <w:t xml:space="preserve">Bron: </w:t>
       </w:r>
-      <w:proofErr w:type="spellStart"/>
       <w:r>
         <w:rPr>
           <w:color w:val="4472C4" w:themeColor="accent1"/>
         </w:rPr>
-        <w:t>Edhub</w:t>
-      </w:r>
-      <w:proofErr w:type="spellEnd"/>
+        <w:t>Edhub,</w:t>
+      </w:r>
       <w:r>
         <w:rPr>
           <w:color w:val="4472C4" w:themeColor="accent1"/>
         </w:rPr>
-        <w:t>,</w:t>
+        <w:t xml:space="preserve"> </w:t>
       </w:r>
       <w:r>
         <w:rPr>
           <w:color w:val="4472C4" w:themeColor="accent1"/>
         </w:rPr>
-        <w:t xml:space="preserve"> </w:t>
-      </w:r>
-      <w:proofErr w:type="spellStart"/>
+        <w:t>Informatiesyste</w:t>
+      </w:r>
       <w:r>
         <w:rPr>
           <w:color w:val="4472C4" w:themeColor="accent1"/>
         </w:rPr>
-        <w:t>Informatiesyste</w:t>
-      </w:r>
-      <w:r>
-        <w:rPr>
-          <w:color w:val="4472C4" w:themeColor="accent1"/>
-        </w:rPr>
         <w:t>-men</w:t>
       </w:r>
-      <w:proofErr w:type="spellEnd"/>
       <w:r>
         <w:rPr>
           <w:color w:val="4472C4" w:themeColor="accent1"/>
@@ -1316,9 +1635,25 @@
         <w:t xml:space="preserve"> en organiek haalbaarheid:</w:t>
       </w:r>
     </w:p>
+    <w:p>
+      <w:r>
+        <w:t xml:space="preserve">Het backoffice-team is met het verzoek gekomen </w:t>
+      </w:r>
+      <w:r>
+        <w:t xml:space="preserve">voor een verbeterd systeem. </w:t>
+      </w:r>
+      <w:r>
+        <w:t>En ook z</w:t>
+      </w:r>
+      <w:r>
+        <w:t>ij hebben het systeem bedacht</w:t>
+      </w:r>
+      <w:r>
+        <w:t>.</w:t>
+      </w:r>
+    </w:p>
     <w:p/>
     <w:p/>
-    <w:p/>
     <w:p>
       <w:pPr>
         <w:rPr>
@@ -1381,7 +1716,6 @@
     </w:p>
     <w:p>
       <w:r>
-        <w:lastRenderedPageBreak/>
         <w:t xml:space="preserve">Tijdens de start van een project om een nieuw informatiesysteem te creëren is het verstandig om ook te kijken naar de mogelijke risico’s ervan. Risicomanagement maakt dan ook deel uit van de haalbaarheidsstudie. Immers, met veel risico’s komt de haalbaarheid in het geding </w:t>
       </w:r>
       <w:r>
@@ -1393,19 +1727,11 @@
         </w:rPr>
         <w:t xml:space="preserve">Bron: </w:t>
       </w:r>
-      <w:proofErr w:type="spellStart"/>
       <w:r>
         <w:rPr>
           <w:color w:val="4472C4" w:themeColor="accent1"/>
         </w:rPr>
-        <w:t>Edhub</w:t>
-      </w:r>
-      <w:proofErr w:type="spellEnd"/>
-      <w:r>
-        <w:rPr>
-          <w:color w:val="4472C4" w:themeColor="accent1"/>
-        </w:rPr>
-        <w:t xml:space="preserve">, Informatiesystemen, 12.2, alinea </w:t>
+        <w:t xml:space="preserve">Edhub, Informatiesystemen, 12.2, alinea </w:t>
       </w:r>
       <w:r>
         <w:rPr>
@@ -1492,15 +1818,7 @@
         </w:numPr>
       </w:pPr>
       <w:r>
-        <w:t xml:space="preserve">Managementactiviteiten en </w:t>
-      </w:r>
-      <w:proofErr w:type="spellStart"/>
-      <w:r>
-        <w:t>controls</w:t>
-      </w:r>
-      <w:proofErr w:type="spellEnd"/>
-      <w:r>
-        <w:t>. Management heeft een belangrijke stem in de manier waarop projecten lopen. Zo kunnen persoonlijke (dubbele) agenda’s van managers een rol spelen.</w:t>
+        <w:t>Managementactiviteiten en controls. Management heeft een belangrijke stem in de manier waarop projecten lopen. Zo kunnen persoonlijke (dubbele) agenda’s van managers een rol spelen.</w:t>
       </w:r>
     </w:p>
     <w:p>
@@ -1512,7 +1830,11 @@
         </w:numPr>
       </w:pPr>
       <w:r>
-        <w:t>Acties van individuen. Bij deze categorie risico’s speelt het feit dat over-specificatie kan plaatsvinden: men automatiseert uitzonderingen of onrealistische verwachtingen van het nieuwe informatiesysteem. Men denkt bijvoorbeeld dat elk mogelijk risico kan worden opgelost.</w:t>
+        <w:t xml:space="preserve">Acties van individuen. Bij deze categorie risico’s speelt het feit dat over-specificatie kan plaatsvinden: men automatiseert uitzonderingen of onrealistische verwachtingen van het </w:t>
+      </w:r>
+      <w:r>
+        <w:lastRenderedPageBreak/>
+        <w:t>nieuwe informatiesysteem. Men denkt bijvoorbeeld dat elk mogelijk risico kan worden opgelost.</w:t>
       </w:r>
     </w:p>
     <w:p>
@@ -1525,19 +1847,11 @@
         </w:rPr>
         <w:t xml:space="preserve">Bron: </w:t>
       </w:r>
-      <w:proofErr w:type="spellStart"/>
       <w:r>
         <w:rPr>
           <w:color w:val="4472C4" w:themeColor="accent1"/>
         </w:rPr>
-        <w:t>Edhub</w:t>
-      </w:r>
-      <w:proofErr w:type="spellEnd"/>
-      <w:r>
-        <w:rPr>
-          <w:color w:val="4472C4" w:themeColor="accent1"/>
-        </w:rPr>
-        <w:t xml:space="preserve">, Informatiesystemen, 12.2, alinea </w:t>
+        <w:t xml:space="preserve">Edhub, Informatiesystemen, 12.2, alinea </w:t>
       </w:r>
       <w:r>
         <w:rPr>
@@ -1550,7 +1864,6 @@
       </w:r>
     </w:p>
     <w:p/>
-    <w:p/>
     <w:p>
       <w:pPr>
         <w:rPr>
@@ -1562,6 +1875,807 @@
           <w:u w:val="single"/>
         </w:rPr>
         <w:t>Eventuele Alternatieven</w:t>
+      </w:r>
+    </w:p>
+    <w:p>
+      <w:pPr>
+        <w:rPr>
+          <w:u w:val="single"/>
+        </w:rPr>
+      </w:pPr>
+    </w:p>
+    <w:p>
+      <w:pPr>
+        <w:rPr>
+          <w:b/>
+          <w:bCs/>
+          <w:u w:val="single"/>
+        </w:rPr>
+      </w:pPr>
+      <w:r>
+        <w:rPr>
+          <w:b/>
+          <w:bCs/>
+          <w:u w:val="single"/>
+        </w:rPr>
+        <w:t>Conclusie</w:t>
+      </w:r>
+    </w:p>
+    <w:p>
+      <w:pPr>
+        <w:rPr>
+          <w:b/>
+          <w:bCs/>
+        </w:rPr>
+      </w:pPr>
+      <w:r>
+        <w:rPr>
+          <w:b/>
+          <w:bCs/>
+        </w:rPr>
+        <w:t>Uit de haalbaarheidsstudie is gebleken dat</w:t>
+      </w:r>
+      <w:r>
+        <w:rPr>
+          <w:b/>
+          <w:bCs/>
+        </w:rPr>
+        <w:t xml:space="preserve"> d</w:t>
+      </w:r>
+      <w:r>
+        <w:rPr>
+          <w:b/>
+          <w:bCs/>
+        </w:rPr>
+        <w:t>e volgende requirements niet haalbaar zijn:</w:t>
+      </w:r>
+    </w:p>
+    <w:p>
+      <w:pPr>
+        <w:pStyle w:val="ListParagraph"/>
+        <w:numPr>
+          <w:ilvl w:val="0"/>
+          <w:numId w:val="10"/>
+        </w:numPr>
+        <w:rPr>
+          <w:b/>
+          <w:bCs/>
+        </w:rPr>
+      </w:pPr>
+      <w:r>
+        <w:rPr>
+          <w:b/>
+          <w:bCs/>
+        </w:rPr>
+        <w:t>Lorem Ipsum</w:t>
+      </w:r>
+      <w:r>
+        <w:rPr>
+          <w:b/>
+          <w:bCs/>
+        </w:rPr>
+        <w:t xml:space="preserve"> </w:t>
+      </w:r>
+      <w:r>
+        <w:rPr>
+          <w:b/>
+          <w:bCs/>
+        </w:rPr>
+        <w:t>dolor sit amet</w:t>
+      </w:r>
+      <w:r>
+        <w:rPr>
+          <w:b/>
+          <w:bCs/>
+        </w:rPr>
+        <w:t xml:space="preserve"> </w:t>
+      </w:r>
+      <w:r>
+        <w:rPr>
+          <w:b/>
+          <w:bCs/>
+        </w:rPr>
+        <w:t>omdat:</w:t>
+      </w:r>
+    </w:p>
+    <w:p>
+      <w:pPr>
+        <w:pStyle w:val="ListParagraph"/>
+        <w:numPr>
+          <w:ilvl w:val="0"/>
+          <w:numId w:val="13"/>
+        </w:numPr>
+        <w:rPr>
+          <w:b/>
+          <w:bCs/>
+        </w:rPr>
+      </w:pPr>
+      <w:r>
+        <w:rPr>
+          <w:b/>
+          <w:bCs/>
+        </w:rPr>
+        <w:t>L</w:t>
+      </w:r>
+      <w:r>
+        <w:rPr>
+          <w:b/>
+          <w:bCs/>
+        </w:rPr>
+        <w:t>o</w:t>
+      </w:r>
+      <w:r>
+        <w:rPr>
+          <w:b/>
+          <w:bCs/>
+        </w:rPr>
+        <w:t>rem Ipsum</w:t>
+      </w:r>
+    </w:p>
+    <w:p>
+      <w:pPr>
+        <w:rPr>
+          <w:b/>
+          <w:bCs/>
+        </w:rPr>
+      </w:pPr>
+    </w:p>
+    <w:p>
+      <w:pPr>
+        <w:pStyle w:val="ListParagraph"/>
+        <w:numPr>
+          <w:ilvl w:val="0"/>
+          <w:numId w:val="10"/>
+        </w:numPr>
+        <w:rPr>
+          <w:b/>
+          <w:bCs/>
+        </w:rPr>
+      </w:pPr>
+      <w:r>
+        <w:rPr>
+          <w:b/>
+          <w:bCs/>
+        </w:rPr>
+        <w:t xml:space="preserve">Lorem </w:t>
+      </w:r>
+      <w:r>
+        <w:rPr>
+          <w:b/>
+          <w:bCs/>
+        </w:rPr>
+        <w:t>i</w:t>
+      </w:r>
+      <w:r>
+        <w:rPr>
+          <w:b/>
+          <w:bCs/>
+        </w:rPr>
+        <w:t>psum omdat:</w:t>
+      </w:r>
+    </w:p>
+    <w:p>
+      <w:pPr>
+        <w:pStyle w:val="ListParagraph"/>
+        <w:numPr>
+          <w:ilvl w:val="0"/>
+          <w:numId w:val="12"/>
+        </w:numPr>
+        <w:rPr>
+          <w:b/>
+          <w:bCs/>
+        </w:rPr>
+      </w:pPr>
+      <w:r>
+        <w:rPr>
+          <w:b/>
+          <w:bCs/>
+        </w:rPr>
+        <w:t>Lorem Ipsum</w:t>
+      </w:r>
+    </w:p>
+    <w:p>
+      <w:pPr>
+        <w:pStyle w:val="ListParagraph"/>
+        <w:numPr>
+          <w:ilvl w:val="0"/>
+          <w:numId w:val="12"/>
+        </w:numPr>
+        <w:rPr>
+          <w:b/>
+          <w:bCs/>
+        </w:rPr>
+      </w:pPr>
+      <w:r>
+        <w:rPr>
+          <w:b/>
+          <w:bCs/>
+        </w:rPr>
+        <w:t>Lorem Ipsum</w:t>
+      </w:r>
+    </w:p>
+    <w:p>
+      <w:pPr>
+        <w:pStyle w:val="ListParagraph"/>
+        <w:numPr>
+          <w:ilvl w:val="0"/>
+          <w:numId w:val="12"/>
+        </w:numPr>
+        <w:rPr>
+          <w:b/>
+          <w:bCs/>
+        </w:rPr>
+      </w:pPr>
+      <w:r>
+        <w:rPr>
+          <w:b/>
+          <w:bCs/>
+        </w:rPr>
+        <w:t>Lorem Ipsum</w:t>
+      </w:r>
+    </w:p>
+    <w:p>
+      <w:pPr>
+        <w:rPr>
+          <w:b/>
+          <w:bCs/>
+        </w:rPr>
+      </w:pPr>
+    </w:p>
+    <w:p>
+      <w:pPr>
+        <w:pStyle w:val="ListParagraph"/>
+        <w:numPr>
+          <w:ilvl w:val="0"/>
+          <w:numId w:val="10"/>
+        </w:numPr>
+        <w:rPr>
+          <w:b/>
+          <w:bCs/>
+        </w:rPr>
+      </w:pPr>
+      <w:r>
+        <w:rPr>
+          <w:b/>
+          <w:bCs/>
+        </w:rPr>
+        <w:t xml:space="preserve">Lorem </w:t>
+      </w:r>
+      <w:r>
+        <w:rPr>
+          <w:b/>
+          <w:bCs/>
+        </w:rPr>
+        <w:t>i</w:t>
+      </w:r>
+      <w:r>
+        <w:rPr>
+          <w:b/>
+          <w:bCs/>
+        </w:rPr>
+        <w:t>psum</w:t>
+      </w:r>
+      <w:r>
+        <w:rPr>
+          <w:b/>
+          <w:bCs/>
+        </w:rPr>
+        <w:t xml:space="preserve"> dolor sit</w:t>
+      </w:r>
+      <w:r>
+        <w:rPr>
+          <w:b/>
+          <w:bCs/>
+        </w:rPr>
+        <w:t xml:space="preserve"> </w:t>
+      </w:r>
+      <w:r>
+        <w:rPr>
+          <w:b/>
+          <w:bCs/>
+        </w:rPr>
+        <w:t xml:space="preserve">amet </w:t>
+      </w:r>
+      <w:r>
+        <w:rPr>
+          <w:b/>
+          <w:bCs/>
+        </w:rPr>
+        <w:t>omdat:</w:t>
+      </w:r>
+    </w:p>
+    <w:p>
+      <w:pPr>
+        <w:pStyle w:val="ListParagraph"/>
+        <w:numPr>
+          <w:ilvl w:val="0"/>
+          <w:numId w:val="17"/>
+        </w:numPr>
+        <w:rPr>
+          <w:b/>
+          <w:bCs/>
+        </w:rPr>
+      </w:pPr>
+      <w:r>
+        <w:rPr>
+          <w:b/>
+          <w:bCs/>
+        </w:rPr>
+        <w:t>L</w:t>
+      </w:r>
+      <w:r>
+        <w:rPr>
+          <w:b/>
+          <w:bCs/>
+        </w:rPr>
+        <w:t>o</w:t>
+      </w:r>
+      <w:r>
+        <w:rPr>
+          <w:b/>
+          <w:bCs/>
+        </w:rPr>
+        <w:t>rem Ipsum</w:t>
+      </w:r>
+    </w:p>
+    <w:p>
+      <w:pPr>
+        <w:pStyle w:val="ListParagraph"/>
+        <w:numPr>
+          <w:ilvl w:val="0"/>
+          <w:numId w:val="17"/>
+        </w:numPr>
+        <w:rPr>
+          <w:b/>
+          <w:bCs/>
+        </w:rPr>
+      </w:pPr>
+      <w:r>
+        <w:rPr>
+          <w:b/>
+          <w:bCs/>
+        </w:rPr>
+        <w:t>Lorem Ipsum</w:t>
+      </w:r>
+    </w:p>
+    <w:p>
+      <w:pPr>
+        <w:rPr>
+          <w:b/>
+          <w:bCs/>
+        </w:rPr>
+      </w:pPr>
+    </w:p>
+    <w:p>
+      <w:pPr>
+        <w:pStyle w:val="ListParagraph"/>
+        <w:numPr>
+          <w:ilvl w:val="0"/>
+          <w:numId w:val="10"/>
+        </w:numPr>
+        <w:rPr>
+          <w:b/>
+          <w:bCs/>
+        </w:rPr>
+      </w:pPr>
+      <w:r>
+        <w:rPr>
+          <w:b/>
+          <w:bCs/>
+        </w:rPr>
+        <w:t xml:space="preserve">Lorem </w:t>
+      </w:r>
+      <w:r>
+        <w:rPr>
+          <w:b/>
+          <w:bCs/>
+        </w:rPr>
+        <w:t>i</w:t>
+      </w:r>
+      <w:r>
+        <w:rPr>
+          <w:b/>
+          <w:bCs/>
+        </w:rPr>
+        <w:t>psum omdat:</w:t>
+      </w:r>
+    </w:p>
+    <w:p>
+      <w:pPr>
+        <w:pStyle w:val="ListParagraph"/>
+        <w:numPr>
+          <w:ilvl w:val="0"/>
+          <w:numId w:val="18"/>
+        </w:numPr>
+        <w:rPr>
+          <w:b/>
+          <w:bCs/>
+        </w:rPr>
+      </w:pPr>
+      <w:r>
+        <w:rPr>
+          <w:b/>
+          <w:bCs/>
+        </w:rPr>
+        <w:t>Lorem Ipsum</w:t>
+      </w:r>
+    </w:p>
+    <w:p>
+      <w:pPr>
+        <w:pStyle w:val="ListParagraph"/>
+        <w:numPr>
+          <w:ilvl w:val="0"/>
+          <w:numId w:val="18"/>
+        </w:numPr>
+        <w:rPr>
+          <w:b/>
+          <w:bCs/>
+        </w:rPr>
+      </w:pPr>
+      <w:r>
+        <w:rPr>
+          <w:b/>
+          <w:bCs/>
+        </w:rPr>
+        <w:t>Lorem Ipsum</w:t>
+      </w:r>
+    </w:p>
+    <w:p>
+      <w:pPr>
+        <w:pStyle w:val="ListParagraph"/>
+        <w:numPr>
+          <w:ilvl w:val="0"/>
+          <w:numId w:val="18"/>
+        </w:numPr>
+        <w:rPr>
+          <w:b/>
+          <w:bCs/>
+        </w:rPr>
+      </w:pPr>
+      <w:r>
+        <w:rPr>
+          <w:b/>
+          <w:bCs/>
+        </w:rPr>
+        <w:t>Lorem Ipsum</w:t>
+      </w:r>
+    </w:p>
+    <w:p>
+      <w:pPr>
+        <w:pStyle w:val="ListParagraph"/>
+        <w:ind w:left="1080"/>
+        <w:rPr>
+          <w:b/>
+          <w:bCs/>
+        </w:rPr>
+      </w:pPr>
+    </w:p>
+    <w:p>
+      <w:pPr>
+        <w:pStyle w:val="ListParagraph"/>
+        <w:numPr>
+          <w:ilvl w:val="0"/>
+          <w:numId w:val="10"/>
+        </w:numPr>
+        <w:rPr>
+          <w:b/>
+          <w:bCs/>
+        </w:rPr>
+      </w:pPr>
+      <w:r>
+        <w:rPr>
+          <w:b/>
+          <w:bCs/>
+        </w:rPr>
+        <w:t xml:space="preserve">Lorem </w:t>
+      </w:r>
+      <w:r>
+        <w:rPr>
+          <w:b/>
+          <w:bCs/>
+        </w:rPr>
+        <w:t>i</w:t>
+      </w:r>
+      <w:r>
+        <w:rPr>
+          <w:b/>
+          <w:bCs/>
+        </w:rPr>
+        <w:t>psum</w:t>
+      </w:r>
+      <w:r>
+        <w:rPr>
+          <w:b/>
+          <w:bCs/>
+        </w:rPr>
+        <w:t xml:space="preserve"> dolor sit amet </w:t>
+      </w:r>
+      <w:r>
+        <w:rPr>
+          <w:b/>
+          <w:bCs/>
+        </w:rPr>
+        <w:t>omdat:</w:t>
+      </w:r>
+    </w:p>
+    <w:p>
+      <w:pPr>
+        <w:pStyle w:val="ListParagraph"/>
+        <w:numPr>
+          <w:ilvl w:val="0"/>
+          <w:numId w:val="15"/>
+        </w:numPr>
+        <w:rPr>
+          <w:b/>
+          <w:bCs/>
+        </w:rPr>
+      </w:pPr>
+      <w:r>
+        <w:rPr>
+          <w:b/>
+          <w:bCs/>
+        </w:rPr>
+        <w:t>L</w:t>
+      </w:r>
+      <w:r>
+        <w:rPr>
+          <w:b/>
+          <w:bCs/>
+        </w:rPr>
+        <w:t>o</w:t>
+      </w:r>
+      <w:r>
+        <w:rPr>
+          <w:b/>
+          <w:bCs/>
+        </w:rPr>
+        <w:t>rem Ipsum</w:t>
+      </w:r>
+    </w:p>
+    <w:p>
+      <w:pPr>
+        <w:pStyle w:val="ListParagraph"/>
+        <w:numPr>
+          <w:ilvl w:val="0"/>
+          <w:numId w:val="15"/>
+        </w:numPr>
+        <w:rPr>
+          <w:b/>
+          <w:bCs/>
+        </w:rPr>
+      </w:pPr>
+      <w:r>
+        <w:rPr>
+          <w:b/>
+          <w:bCs/>
+        </w:rPr>
+        <w:t>Lorem Ipsum</w:t>
+      </w:r>
+    </w:p>
+    <w:p>
+      <w:pPr>
+        <w:rPr>
+          <w:b/>
+          <w:bCs/>
+        </w:rPr>
+      </w:pPr>
+    </w:p>
+    <w:p>
+      <w:pPr>
+        <w:pStyle w:val="ListParagraph"/>
+        <w:numPr>
+          <w:ilvl w:val="0"/>
+          <w:numId w:val="10"/>
+        </w:numPr>
+        <w:rPr>
+          <w:b/>
+          <w:bCs/>
+        </w:rPr>
+      </w:pPr>
+      <w:r>
+        <w:rPr>
+          <w:b/>
+          <w:bCs/>
+        </w:rPr>
+        <w:t>Lorem Ipsum omdat:</w:t>
+      </w:r>
+    </w:p>
+    <w:p>
+      <w:pPr>
+        <w:pStyle w:val="ListParagraph"/>
+        <w:numPr>
+          <w:ilvl w:val="0"/>
+          <w:numId w:val="14"/>
+        </w:numPr>
+        <w:rPr>
+          <w:b/>
+          <w:bCs/>
+        </w:rPr>
+      </w:pPr>
+      <w:r>
+        <w:rPr>
+          <w:b/>
+          <w:bCs/>
+        </w:rPr>
+        <w:t>Lorem Ipsum</w:t>
+      </w:r>
+    </w:p>
+    <w:p>
+      <w:pPr>
+        <w:rPr>
+          <w:b/>
+          <w:bCs/>
+        </w:rPr>
+      </w:pPr>
+    </w:p>
+    <w:p>
+      <w:pPr>
+        <w:rPr>
+          <w:b/>
+          <w:bCs/>
+          <w:color w:val="000000" w:themeColor="text1"/>
+        </w:rPr>
+      </w:pPr>
+      <w:r>
+        <w:rPr>
+          <w:b/>
+          <w:bCs/>
+          <w:color w:val="000000" w:themeColor="text1"/>
+        </w:rPr>
+        <w:t xml:space="preserve">Uit de haalbaarheidsstudie is gebleken dat </w:t>
+      </w:r>
+      <w:r>
+        <w:rPr>
+          <w:b/>
+          <w:bCs/>
+          <w:color w:val="000000" w:themeColor="text1"/>
+        </w:rPr>
+        <w:t>d</w:t>
+      </w:r>
+      <w:r>
+        <w:rPr>
+          <w:b/>
+          <w:bCs/>
+          <w:color w:val="000000" w:themeColor="text1"/>
+        </w:rPr>
+        <w:t xml:space="preserve">e rest van de requirements haalbaar </w:t>
+      </w:r>
+      <w:r>
+        <w:rPr>
+          <w:b/>
+          <w:bCs/>
+          <w:color w:val="000000" w:themeColor="text1"/>
+        </w:rPr>
+        <w:t>zijn</w:t>
+      </w:r>
+      <w:r>
+        <w:rPr>
+          <w:b/>
+          <w:bCs/>
+          <w:color w:val="000000" w:themeColor="text1"/>
+        </w:rPr>
+        <w:t xml:space="preserve">, </w:t>
+      </w:r>
+      <w:r>
+        <w:rPr>
+          <w:b/>
+          <w:bCs/>
+          <w:color w:val="000000" w:themeColor="text1"/>
+        </w:rPr>
+        <w:t>d</w:t>
+      </w:r>
+      <w:r>
+        <w:rPr>
+          <w:b/>
+          <w:bCs/>
+          <w:color w:val="000000" w:themeColor="text1"/>
+        </w:rPr>
+        <w:t>evelopment 4 weken duurt</w:t>
+      </w:r>
+      <w:r>
+        <w:rPr>
+          <w:b/>
+          <w:bCs/>
+          <w:color w:val="000000" w:themeColor="text1"/>
+        </w:rPr>
+        <w:t xml:space="preserve">, Het project ons </w:t>
+      </w:r>
+      <w:r>
+        <w:rPr>
+          <w:b/>
+          <w:bCs/>
+          <w:color w:val="000000" w:themeColor="text1"/>
+        </w:rPr>
+        <w:t>€</w:t>
+      </w:r>
+      <w:r>
+        <w:rPr>
+          <w:b/>
+          <w:bCs/>
+          <w:color w:val="000000" w:themeColor="text1"/>
+        </w:rPr>
+        <w:t>0,20 cent kost en</w:t>
+      </w:r>
+      <w:r>
+        <w:rPr>
+          <w:b/>
+          <w:bCs/>
+          <w:color w:val="000000" w:themeColor="text1"/>
+        </w:rPr>
+        <w:t xml:space="preserve"> het eindproduct organiek haalbaar is.</w:t>
+      </w:r>
+    </w:p>
+    <w:p>
+      <w:pPr>
+        <w:rPr>
+          <w:b/>
+          <w:bCs/>
+          <w:color w:val="000000" w:themeColor="text1"/>
+        </w:rPr>
+      </w:pPr>
+      <w:r>
+        <w:rPr>
+          <w:b/>
+          <w:bCs/>
+          <w:color w:val="000000" w:themeColor="text1"/>
+        </w:rPr>
+        <w:t xml:space="preserve">Dit is een positief resultaat voor </w:t>
+      </w:r>
+      <w:r>
+        <w:rPr>
+          <w:b/>
+          <w:bCs/>
+          <w:color w:val="000000" w:themeColor="text1"/>
+        </w:rPr>
+        <w:t xml:space="preserve">het </w:t>
+      </w:r>
+      <w:r>
+        <w:rPr>
+          <w:b/>
+          <w:bCs/>
+          <w:color w:val="000000" w:themeColor="text1"/>
+        </w:rPr>
+        <w:t>uitvoeren van</w:t>
+      </w:r>
+      <w:r>
+        <w:rPr>
+          <w:b/>
+          <w:bCs/>
+          <w:color w:val="000000" w:themeColor="text1"/>
+        </w:rPr>
+        <w:t xml:space="preserve"> de o</w:t>
+      </w:r>
+      <w:r>
+        <w:rPr>
+          <w:b/>
+          <w:bCs/>
+          <w:color w:val="000000" w:themeColor="text1"/>
+        </w:rPr>
+        <w:t xml:space="preserve"> het </w:t>
+      </w:r>
+      <w:r>
+        <w:rPr>
+          <w:b/>
+          <w:bCs/>
+          <w:color w:val="000000" w:themeColor="text1"/>
+        </w:rPr>
+        <w:t>ge</w:t>
+      </w:r>
+      <w:r>
+        <w:rPr>
+          <w:b/>
+          <w:bCs/>
+          <w:color w:val="000000" w:themeColor="text1"/>
+        </w:rPr>
+        <w:t>ntwikkeling van het ge</w:t>
+      </w:r>
+      <w:r>
+        <w:rPr>
+          <w:b/>
+          <w:bCs/>
+          <w:color w:val="000000" w:themeColor="text1"/>
+        </w:rPr>
+        <w:t>vraagde systeem.</w:t>
       </w:r>
     </w:p>
     <w:sectPr>
@@ -1690,6 +2804,434 @@
     </w:lvl>
   </w:abstractNum>
   <w:abstractNum w:abstractNumId="1" w15:restartNumberingAfterBreak="0">
+    <w:nsid w:val="0EA90F07"/>
+    <w:multiLevelType w:val="hybridMultilevel"/>
+    <w:tmpl w:val="5E6CAEEC"/>
+    <w:lvl w:ilvl="0" w:tplc="20000017">
+      <w:start w:val="1"/>
+      <w:numFmt w:val="lowerLetter"/>
+      <w:lvlText w:val="%1)"/>
+      <w:lvlJc w:val="left"/>
+      <w:pPr>
+        <w:ind w:left="1080" w:hanging="360"/>
+      </w:pPr>
+      <w:rPr>
+        <w:rFonts w:hint="default"/>
+      </w:rPr>
+    </w:lvl>
+    <w:lvl w:ilvl="1" w:tplc="20000003">
+      <w:start w:val="1"/>
+      <w:numFmt w:val="bullet"/>
+      <w:lvlText w:val="o"/>
+      <w:lvlJc w:val="left"/>
+      <w:pPr>
+        <w:ind w:left="1800" w:hanging="360"/>
+      </w:pPr>
+      <w:rPr>
+        <w:rFonts w:ascii="Courier New" w:hAnsi="Courier New" w:cs="Courier New" w:hint="default"/>
+      </w:rPr>
+    </w:lvl>
+    <w:lvl w:ilvl="2" w:tplc="20000005">
+      <w:start w:val="1"/>
+      <w:numFmt w:val="bullet"/>
+      <w:lvlText w:val=""/>
+      <w:lvlJc w:val="left"/>
+      <w:pPr>
+        <w:ind w:left="2520" w:hanging="360"/>
+      </w:pPr>
+      <w:rPr>
+        <w:rFonts w:ascii="Wingdings" w:hAnsi="Wingdings" w:hint="default"/>
+      </w:rPr>
+    </w:lvl>
+    <w:lvl w:ilvl="3" w:tplc="20000001">
+      <w:start w:val="1"/>
+      <w:numFmt w:val="bullet"/>
+      <w:lvlText w:val=""/>
+      <w:lvlJc w:val="left"/>
+      <w:pPr>
+        <w:ind w:left="3240" w:hanging="360"/>
+      </w:pPr>
+      <w:rPr>
+        <w:rFonts w:ascii="Symbol" w:hAnsi="Symbol" w:hint="default"/>
+      </w:rPr>
+    </w:lvl>
+    <w:lvl w:ilvl="4" w:tplc="20000003">
+      <w:start w:val="1"/>
+      <w:numFmt w:val="bullet"/>
+      <w:lvlText w:val="o"/>
+      <w:lvlJc w:val="left"/>
+      <w:pPr>
+        <w:ind w:left="3960" w:hanging="360"/>
+      </w:pPr>
+      <w:rPr>
+        <w:rFonts w:ascii="Courier New" w:hAnsi="Courier New" w:cs="Courier New" w:hint="default"/>
+      </w:rPr>
+    </w:lvl>
+    <w:lvl w:ilvl="5" w:tplc="20000005">
+      <w:start w:val="1"/>
+      <w:numFmt w:val="bullet"/>
+      <w:lvlText w:val=""/>
+      <w:lvlJc w:val="left"/>
+      <w:pPr>
+        <w:ind w:left="4680" w:hanging="360"/>
+      </w:pPr>
+      <w:rPr>
+        <w:rFonts w:ascii="Wingdings" w:hAnsi="Wingdings" w:hint="default"/>
+      </w:rPr>
+    </w:lvl>
+    <w:lvl w:ilvl="6" w:tplc="20000001">
+      <w:start w:val="1"/>
+      <w:numFmt w:val="bullet"/>
+      <w:lvlText w:val=""/>
+      <w:lvlJc w:val="left"/>
+      <w:pPr>
+        <w:ind w:left="5400" w:hanging="360"/>
+      </w:pPr>
+      <w:rPr>
+        <w:rFonts w:ascii="Symbol" w:hAnsi="Symbol" w:hint="default"/>
+      </w:rPr>
+    </w:lvl>
+    <w:lvl w:ilvl="7" w:tplc="20000003">
+      <w:start w:val="1"/>
+      <w:numFmt w:val="bullet"/>
+      <w:lvlText w:val="o"/>
+      <w:lvlJc w:val="left"/>
+      <w:pPr>
+        <w:ind w:left="6120" w:hanging="360"/>
+      </w:pPr>
+      <w:rPr>
+        <w:rFonts w:ascii="Courier New" w:hAnsi="Courier New" w:cs="Courier New" w:hint="default"/>
+      </w:rPr>
+    </w:lvl>
+    <w:lvl w:ilvl="8" w:tplc="20000005">
+      <w:start w:val="1"/>
+      <w:numFmt w:val="bullet"/>
+      <w:lvlText w:val=""/>
+      <w:lvlJc w:val="left"/>
+      <w:pPr>
+        <w:ind w:left="6840" w:hanging="360"/>
+      </w:pPr>
+      <w:rPr>
+        <w:rFonts w:ascii="Wingdings" w:hAnsi="Wingdings" w:hint="default"/>
+      </w:rPr>
+    </w:lvl>
+  </w:abstractNum>
+  <w:abstractNum w:abstractNumId="2" w15:restartNumberingAfterBreak="0">
+    <w:nsid w:val="111916E4"/>
+    <w:multiLevelType w:val="hybridMultilevel"/>
+    <w:tmpl w:val="CA828244"/>
+    <w:lvl w:ilvl="0" w:tplc="20000017">
+      <w:start w:val="1"/>
+      <w:numFmt w:val="lowerLetter"/>
+      <w:lvlText w:val="%1)"/>
+      <w:lvlJc w:val="left"/>
+      <w:pPr>
+        <w:ind w:left="1080" w:hanging="360"/>
+      </w:pPr>
+      <w:rPr>
+        <w:rFonts w:hint="default"/>
+      </w:rPr>
+    </w:lvl>
+    <w:lvl w:ilvl="1" w:tplc="20000019" w:tentative="1">
+      <w:start w:val="1"/>
+      <w:numFmt w:val="lowerLetter"/>
+      <w:lvlText w:val="%2."/>
+      <w:lvlJc w:val="left"/>
+      <w:pPr>
+        <w:ind w:left="1800" w:hanging="360"/>
+      </w:pPr>
+    </w:lvl>
+    <w:lvl w:ilvl="2" w:tplc="2000001B" w:tentative="1">
+      <w:start w:val="1"/>
+      <w:numFmt w:val="lowerRoman"/>
+      <w:lvlText w:val="%3."/>
+      <w:lvlJc w:val="right"/>
+      <w:pPr>
+        <w:ind w:left="2520" w:hanging="180"/>
+      </w:pPr>
+    </w:lvl>
+    <w:lvl w:ilvl="3" w:tplc="2000000F" w:tentative="1">
+      <w:start w:val="1"/>
+      <w:numFmt w:val="decimal"/>
+      <w:lvlText w:val="%4."/>
+      <w:lvlJc w:val="left"/>
+      <w:pPr>
+        <w:ind w:left="3240" w:hanging="360"/>
+      </w:pPr>
+    </w:lvl>
+    <w:lvl w:ilvl="4" w:tplc="20000019" w:tentative="1">
+      <w:start w:val="1"/>
+      <w:numFmt w:val="lowerLetter"/>
+      <w:lvlText w:val="%5."/>
+      <w:lvlJc w:val="left"/>
+      <w:pPr>
+        <w:ind w:left="3960" w:hanging="360"/>
+      </w:pPr>
+    </w:lvl>
+    <w:lvl w:ilvl="5" w:tplc="2000001B" w:tentative="1">
+      <w:start w:val="1"/>
+      <w:numFmt w:val="lowerRoman"/>
+      <w:lvlText w:val="%6."/>
+      <w:lvlJc w:val="right"/>
+      <w:pPr>
+        <w:ind w:left="4680" w:hanging="180"/>
+      </w:pPr>
+    </w:lvl>
+    <w:lvl w:ilvl="6" w:tplc="2000000F" w:tentative="1">
+      <w:start w:val="1"/>
+      <w:numFmt w:val="decimal"/>
+      <w:lvlText w:val="%7."/>
+      <w:lvlJc w:val="left"/>
+      <w:pPr>
+        <w:ind w:left="5400" w:hanging="360"/>
+      </w:pPr>
+    </w:lvl>
+    <w:lvl w:ilvl="7" w:tplc="20000019" w:tentative="1">
+      <w:start w:val="1"/>
+      <w:numFmt w:val="lowerLetter"/>
+      <w:lvlText w:val="%8."/>
+      <w:lvlJc w:val="left"/>
+      <w:pPr>
+        <w:ind w:left="6120" w:hanging="360"/>
+      </w:pPr>
+    </w:lvl>
+    <w:lvl w:ilvl="8" w:tplc="2000001B" w:tentative="1">
+      <w:start w:val="1"/>
+      <w:numFmt w:val="lowerRoman"/>
+      <w:lvlText w:val="%9."/>
+      <w:lvlJc w:val="right"/>
+      <w:pPr>
+        <w:ind w:left="6840" w:hanging="180"/>
+      </w:pPr>
+    </w:lvl>
+  </w:abstractNum>
+  <w:abstractNum w:abstractNumId="3" w15:restartNumberingAfterBreak="0">
+    <w:nsid w:val="18593998"/>
+    <w:multiLevelType w:val="hybridMultilevel"/>
+    <w:tmpl w:val="6BC628F6"/>
+    <w:lvl w:ilvl="0" w:tplc="20000001">
+      <w:start w:val="1"/>
+      <w:numFmt w:val="bullet"/>
+      <w:lvlText w:val=""/>
+      <w:lvlJc w:val="left"/>
+      <w:pPr>
+        <w:ind w:left="720" w:hanging="360"/>
+      </w:pPr>
+      <w:rPr>
+        <w:rFonts w:ascii="Symbol" w:hAnsi="Symbol" w:hint="default"/>
+      </w:rPr>
+    </w:lvl>
+    <w:lvl w:ilvl="1" w:tplc="20000003" w:tentative="1">
+      <w:start w:val="1"/>
+      <w:numFmt w:val="bullet"/>
+      <w:lvlText w:val="o"/>
+      <w:lvlJc w:val="left"/>
+      <w:pPr>
+        <w:ind w:left="1440" w:hanging="360"/>
+      </w:pPr>
+      <w:rPr>
+        <w:rFonts w:ascii="Courier New" w:hAnsi="Courier New" w:cs="Courier New" w:hint="default"/>
+      </w:rPr>
+    </w:lvl>
+    <w:lvl w:ilvl="2" w:tplc="20000005" w:tentative="1">
+      <w:start w:val="1"/>
+      <w:numFmt w:val="bullet"/>
+      <w:lvlText w:val=""/>
+      <w:lvlJc w:val="left"/>
+      <w:pPr>
+        <w:ind w:left="2160" w:hanging="360"/>
+      </w:pPr>
+      <w:rPr>
+        <w:rFonts w:ascii="Wingdings" w:hAnsi="Wingdings" w:hint="default"/>
+      </w:rPr>
+    </w:lvl>
+    <w:lvl w:ilvl="3" w:tplc="20000001" w:tentative="1">
+      <w:start w:val="1"/>
+      <w:numFmt w:val="bullet"/>
+      <w:lvlText w:val=""/>
+      <w:lvlJc w:val="left"/>
+      <w:pPr>
+        <w:ind w:left="2880" w:hanging="360"/>
+      </w:pPr>
+      <w:rPr>
+        <w:rFonts w:ascii="Symbol" w:hAnsi="Symbol" w:hint="default"/>
+      </w:rPr>
+    </w:lvl>
+    <w:lvl w:ilvl="4" w:tplc="20000003" w:tentative="1">
+      <w:start w:val="1"/>
+      <w:numFmt w:val="bullet"/>
+      <w:lvlText w:val="o"/>
+      <w:lvlJc w:val="left"/>
+      <w:pPr>
+        <w:ind w:left="3600" w:hanging="360"/>
+      </w:pPr>
+      <w:rPr>
+        <w:rFonts w:ascii="Courier New" w:hAnsi="Courier New" w:cs="Courier New" w:hint="default"/>
+      </w:rPr>
+    </w:lvl>
+    <w:lvl w:ilvl="5" w:tplc="20000005" w:tentative="1">
+      <w:start w:val="1"/>
+      <w:numFmt w:val="bullet"/>
+      <w:lvlText w:val=""/>
+      <w:lvlJc w:val="left"/>
+      <w:pPr>
+        <w:ind w:left="4320" w:hanging="360"/>
+      </w:pPr>
+      <w:rPr>
+        <w:rFonts w:ascii="Wingdings" w:hAnsi="Wingdings" w:hint="default"/>
+      </w:rPr>
+    </w:lvl>
+    <w:lvl w:ilvl="6" w:tplc="20000001" w:tentative="1">
+      <w:start w:val="1"/>
+      <w:numFmt w:val="bullet"/>
+      <w:lvlText w:val=""/>
+      <w:lvlJc w:val="left"/>
+      <w:pPr>
+        <w:ind w:left="5040" w:hanging="360"/>
+      </w:pPr>
+      <w:rPr>
+        <w:rFonts w:ascii="Symbol" w:hAnsi="Symbol" w:hint="default"/>
+      </w:rPr>
+    </w:lvl>
+    <w:lvl w:ilvl="7" w:tplc="20000003" w:tentative="1">
+      <w:start w:val="1"/>
+      <w:numFmt w:val="bullet"/>
+      <w:lvlText w:val="o"/>
+      <w:lvlJc w:val="left"/>
+      <w:pPr>
+        <w:ind w:left="5760" w:hanging="360"/>
+      </w:pPr>
+      <w:rPr>
+        <w:rFonts w:ascii="Courier New" w:hAnsi="Courier New" w:cs="Courier New" w:hint="default"/>
+      </w:rPr>
+    </w:lvl>
+    <w:lvl w:ilvl="8" w:tplc="20000005" w:tentative="1">
+      <w:start w:val="1"/>
+      <w:numFmt w:val="bullet"/>
+      <w:lvlText w:val=""/>
+      <w:lvlJc w:val="left"/>
+      <w:pPr>
+        <w:ind w:left="6480" w:hanging="360"/>
+      </w:pPr>
+      <w:rPr>
+        <w:rFonts w:ascii="Wingdings" w:hAnsi="Wingdings" w:hint="default"/>
+      </w:rPr>
+    </w:lvl>
+  </w:abstractNum>
+  <w:abstractNum w:abstractNumId="4" w15:restartNumberingAfterBreak="0">
+    <w:nsid w:val="24730B9C"/>
+    <w:multiLevelType w:val="hybridMultilevel"/>
+    <w:tmpl w:val="1F44EC7E"/>
+    <w:lvl w:ilvl="0" w:tplc="20000001">
+      <w:start w:val="1"/>
+      <w:numFmt w:val="bullet"/>
+      <w:lvlText w:val=""/>
+      <w:lvlJc w:val="left"/>
+      <w:pPr>
+        <w:ind w:left="720" w:hanging="360"/>
+      </w:pPr>
+      <w:rPr>
+        <w:rFonts w:ascii="Symbol" w:hAnsi="Symbol" w:hint="default"/>
+      </w:rPr>
+    </w:lvl>
+    <w:lvl w:ilvl="1" w:tplc="2000000D">
+      <w:start w:val="1"/>
+      <w:numFmt w:val="bullet"/>
+      <w:lvlText w:val=""/>
+      <w:lvlJc w:val="left"/>
+      <w:pPr>
+        <w:ind w:left="1440" w:hanging="360"/>
+      </w:pPr>
+      <w:rPr>
+        <w:rFonts w:ascii="Wingdings" w:hAnsi="Wingdings" w:hint="default"/>
+      </w:rPr>
+    </w:lvl>
+    <w:lvl w:ilvl="2" w:tplc="20000005" w:tentative="1">
+      <w:start w:val="1"/>
+      <w:numFmt w:val="bullet"/>
+      <w:lvlText w:val=""/>
+      <w:lvlJc w:val="left"/>
+      <w:pPr>
+        <w:ind w:left="2160" w:hanging="360"/>
+      </w:pPr>
+      <w:rPr>
+        <w:rFonts w:ascii="Wingdings" w:hAnsi="Wingdings" w:hint="default"/>
+      </w:rPr>
+    </w:lvl>
+    <w:lvl w:ilvl="3" w:tplc="20000001" w:tentative="1">
+      <w:start w:val="1"/>
+      <w:numFmt w:val="bullet"/>
+      <w:lvlText w:val=""/>
+      <w:lvlJc w:val="left"/>
+      <w:pPr>
+        <w:ind w:left="2880" w:hanging="360"/>
+      </w:pPr>
+      <w:rPr>
+        <w:rFonts w:ascii="Symbol" w:hAnsi="Symbol" w:hint="default"/>
+      </w:rPr>
+    </w:lvl>
+    <w:lvl w:ilvl="4" w:tplc="20000003" w:tentative="1">
+      <w:start w:val="1"/>
+      <w:numFmt w:val="bullet"/>
+      <w:lvlText w:val="o"/>
+      <w:lvlJc w:val="left"/>
+      <w:pPr>
+        <w:ind w:left="3600" w:hanging="360"/>
+      </w:pPr>
+      <w:rPr>
+        <w:rFonts w:ascii="Courier New" w:hAnsi="Courier New" w:cs="Courier New" w:hint="default"/>
+      </w:rPr>
+    </w:lvl>
+    <w:lvl w:ilvl="5" w:tplc="20000005" w:tentative="1">
+      <w:start w:val="1"/>
+      <w:numFmt w:val="bullet"/>
+      <w:lvlText w:val=""/>
+      <w:lvlJc w:val="left"/>
+      <w:pPr>
+        <w:ind w:left="4320" w:hanging="360"/>
+      </w:pPr>
+      <w:rPr>
+        <w:rFonts w:ascii="Wingdings" w:hAnsi="Wingdings" w:hint="default"/>
+      </w:rPr>
+    </w:lvl>
+    <w:lvl w:ilvl="6" w:tplc="20000001" w:tentative="1">
+      <w:start w:val="1"/>
+      <w:numFmt w:val="bullet"/>
+      <w:lvlText w:val=""/>
+      <w:lvlJc w:val="left"/>
+      <w:pPr>
+        <w:ind w:left="5040" w:hanging="360"/>
+      </w:pPr>
+      <w:rPr>
+        <w:rFonts w:ascii="Symbol" w:hAnsi="Symbol" w:hint="default"/>
+      </w:rPr>
+    </w:lvl>
+    <w:lvl w:ilvl="7" w:tplc="20000003" w:tentative="1">
+      <w:start w:val="1"/>
+      <w:numFmt w:val="bullet"/>
+      <w:lvlText w:val="o"/>
+      <w:lvlJc w:val="left"/>
+      <w:pPr>
+        <w:ind w:left="5760" w:hanging="360"/>
+      </w:pPr>
+      <w:rPr>
+        <w:rFonts w:ascii="Courier New" w:hAnsi="Courier New" w:cs="Courier New" w:hint="default"/>
+      </w:rPr>
+    </w:lvl>
+    <w:lvl w:ilvl="8" w:tplc="20000005" w:tentative="1">
+      <w:start w:val="1"/>
+      <w:numFmt w:val="bullet"/>
+      <w:lvlText w:val=""/>
+      <w:lvlJc w:val="left"/>
+      <w:pPr>
+        <w:ind w:left="6480" w:hanging="360"/>
+      </w:pPr>
+      <w:rPr>
+        <w:rFonts w:ascii="Wingdings" w:hAnsi="Wingdings" w:hint="default"/>
+      </w:rPr>
+    </w:lvl>
+  </w:abstractNum>
+  <w:abstractNum w:abstractNumId="5" w15:restartNumberingAfterBreak="0">
     <w:nsid w:val="281A2043"/>
     <w:multiLevelType w:val="hybridMultilevel"/>
     <w:tmpl w:val="E70C7064"/>
@@ -1802,7 +3344,497 @@
       </w:rPr>
     </w:lvl>
   </w:abstractNum>
-  <w:abstractNum w:abstractNumId="2" w15:restartNumberingAfterBreak="0">
+  <w:abstractNum w:abstractNumId="6" w15:restartNumberingAfterBreak="0">
+    <w:nsid w:val="2CBA288A"/>
+    <w:multiLevelType w:val="hybridMultilevel"/>
+    <w:tmpl w:val="CD2EEC74"/>
+    <w:lvl w:ilvl="0" w:tplc="20000017">
+      <w:start w:val="1"/>
+      <w:numFmt w:val="lowerLetter"/>
+      <w:lvlText w:val="%1)"/>
+      <w:lvlJc w:val="left"/>
+      <w:pPr>
+        <w:ind w:left="1080" w:hanging="360"/>
+      </w:pPr>
+      <w:rPr>
+        <w:rFonts w:hint="default"/>
+      </w:rPr>
+    </w:lvl>
+    <w:lvl w:ilvl="1" w:tplc="20000019" w:tentative="1">
+      <w:start w:val="1"/>
+      <w:numFmt w:val="lowerLetter"/>
+      <w:lvlText w:val="%2."/>
+      <w:lvlJc w:val="left"/>
+      <w:pPr>
+        <w:ind w:left="1800" w:hanging="360"/>
+      </w:pPr>
+    </w:lvl>
+    <w:lvl w:ilvl="2" w:tplc="2000001B" w:tentative="1">
+      <w:start w:val="1"/>
+      <w:numFmt w:val="lowerRoman"/>
+      <w:lvlText w:val="%3."/>
+      <w:lvlJc w:val="right"/>
+      <w:pPr>
+        <w:ind w:left="2520" w:hanging="180"/>
+      </w:pPr>
+    </w:lvl>
+    <w:lvl w:ilvl="3" w:tplc="2000000F" w:tentative="1">
+      <w:start w:val="1"/>
+      <w:numFmt w:val="decimal"/>
+      <w:lvlText w:val="%4."/>
+      <w:lvlJc w:val="left"/>
+      <w:pPr>
+        <w:ind w:left="3240" w:hanging="360"/>
+      </w:pPr>
+    </w:lvl>
+    <w:lvl w:ilvl="4" w:tplc="20000019" w:tentative="1">
+      <w:start w:val="1"/>
+      <w:numFmt w:val="lowerLetter"/>
+      <w:lvlText w:val="%5."/>
+      <w:lvlJc w:val="left"/>
+      <w:pPr>
+        <w:ind w:left="3960" w:hanging="360"/>
+      </w:pPr>
+    </w:lvl>
+    <w:lvl w:ilvl="5" w:tplc="2000001B" w:tentative="1">
+      <w:start w:val="1"/>
+      <w:numFmt w:val="lowerRoman"/>
+      <w:lvlText w:val="%6."/>
+      <w:lvlJc w:val="right"/>
+      <w:pPr>
+        <w:ind w:left="4680" w:hanging="180"/>
+      </w:pPr>
+    </w:lvl>
+    <w:lvl w:ilvl="6" w:tplc="2000000F" w:tentative="1">
+      <w:start w:val="1"/>
+      <w:numFmt w:val="decimal"/>
+      <w:lvlText w:val="%7."/>
+      <w:lvlJc w:val="left"/>
+      <w:pPr>
+        <w:ind w:left="5400" w:hanging="360"/>
+      </w:pPr>
+    </w:lvl>
+    <w:lvl w:ilvl="7" w:tplc="20000019" w:tentative="1">
+      <w:start w:val="1"/>
+      <w:numFmt w:val="lowerLetter"/>
+      <w:lvlText w:val="%8."/>
+      <w:lvlJc w:val="left"/>
+      <w:pPr>
+        <w:ind w:left="6120" w:hanging="360"/>
+      </w:pPr>
+    </w:lvl>
+    <w:lvl w:ilvl="8" w:tplc="2000001B" w:tentative="1">
+      <w:start w:val="1"/>
+      <w:numFmt w:val="lowerRoman"/>
+      <w:lvlText w:val="%9."/>
+      <w:lvlJc w:val="right"/>
+      <w:pPr>
+        <w:ind w:left="6840" w:hanging="180"/>
+      </w:pPr>
+    </w:lvl>
+  </w:abstractNum>
+  <w:abstractNum w:abstractNumId="7" w15:restartNumberingAfterBreak="0">
+    <w:nsid w:val="2E292376"/>
+    <w:multiLevelType w:val="hybridMultilevel"/>
+    <w:tmpl w:val="29D0835A"/>
+    <w:lvl w:ilvl="0" w:tplc="20000001">
+      <w:start w:val="1"/>
+      <w:numFmt w:val="bullet"/>
+      <w:lvlText w:val=""/>
+      <w:lvlJc w:val="left"/>
+      <w:pPr>
+        <w:ind w:left="720" w:hanging="360"/>
+      </w:pPr>
+      <w:rPr>
+        <w:rFonts w:ascii="Symbol" w:hAnsi="Symbol" w:hint="default"/>
+      </w:rPr>
+    </w:lvl>
+    <w:lvl w:ilvl="1" w:tplc="20000003" w:tentative="1">
+      <w:start w:val="1"/>
+      <w:numFmt w:val="bullet"/>
+      <w:lvlText w:val="o"/>
+      <w:lvlJc w:val="left"/>
+      <w:pPr>
+        <w:ind w:left="1440" w:hanging="360"/>
+      </w:pPr>
+      <w:rPr>
+        <w:rFonts w:ascii="Courier New" w:hAnsi="Courier New" w:cs="Courier New" w:hint="default"/>
+      </w:rPr>
+    </w:lvl>
+    <w:lvl w:ilvl="2" w:tplc="20000005" w:tentative="1">
+      <w:start w:val="1"/>
+      <w:numFmt w:val="bullet"/>
+      <w:lvlText w:val=""/>
+      <w:lvlJc w:val="left"/>
+      <w:pPr>
+        <w:ind w:left="2160" w:hanging="360"/>
+      </w:pPr>
+      <w:rPr>
+        <w:rFonts w:ascii="Wingdings" w:hAnsi="Wingdings" w:hint="default"/>
+      </w:rPr>
+    </w:lvl>
+    <w:lvl w:ilvl="3" w:tplc="20000001" w:tentative="1">
+      <w:start w:val="1"/>
+      <w:numFmt w:val="bullet"/>
+      <w:lvlText w:val=""/>
+      <w:lvlJc w:val="left"/>
+      <w:pPr>
+        <w:ind w:left="2880" w:hanging="360"/>
+      </w:pPr>
+      <w:rPr>
+        <w:rFonts w:ascii="Symbol" w:hAnsi="Symbol" w:hint="default"/>
+      </w:rPr>
+    </w:lvl>
+    <w:lvl w:ilvl="4" w:tplc="20000003" w:tentative="1">
+      <w:start w:val="1"/>
+      <w:numFmt w:val="bullet"/>
+      <w:lvlText w:val="o"/>
+      <w:lvlJc w:val="left"/>
+      <w:pPr>
+        <w:ind w:left="3600" w:hanging="360"/>
+      </w:pPr>
+      <w:rPr>
+        <w:rFonts w:ascii="Courier New" w:hAnsi="Courier New" w:cs="Courier New" w:hint="default"/>
+      </w:rPr>
+    </w:lvl>
+    <w:lvl w:ilvl="5" w:tplc="20000005" w:tentative="1">
+      <w:start w:val="1"/>
+      <w:numFmt w:val="bullet"/>
+      <w:lvlText w:val=""/>
+      <w:lvlJc w:val="left"/>
+      <w:pPr>
+        <w:ind w:left="4320" w:hanging="360"/>
+      </w:pPr>
+      <w:rPr>
+        <w:rFonts w:ascii="Wingdings" w:hAnsi="Wingdings" w:hint="default"/>
+      </w:rPr>
+    </w:lvl>
+    <w:lvl w:ilvl="6" w:tplc="20000001" w:tentative="1">
+      <w:start w:val="1"/>
+      <w:numFmt w:val="bullet"/>
+      <w:lvlText w:val=""/>
+      <w:lvlJc w:val="left"/>
+      <w:pPr>
+        <w:ind w:left="5040" w:hanging="360"/>
+      </w:pPr>
+      <w:rPr>
+        <w:rFonts w:ascii="Symbol" w:hAnsi="Symbol" w:hint="default"/>
+      </w:rPr>
+    </w:lvl>
+    <w:lvl w:ilvl="7" w:tplc="20000003" w:tentative="1">
+      <w:start w:val="1"/>
+      <w:numFmt w:val="bullet"/>
+      <w:lvlText w:val="o"/>
+      <w:lvlJc w:val="left"/>
+      <w:pPr>
+        <w:ind w:left="5760" w:hanging="360"/>
+      </w:pPr>
+      <w:rPr>
+        <w:rFonts w:ascii="Courier New" w:hAnsi="Courier New" w:cs="Courier New" w:hint="default"/>
+      </w:rPr>
+    </w:lvl>
+    <w:lvl w:ilvl="8" w:tplc="20000005" w:tentative="1">
+      <w:start w:val="1"/>
+      <w:numFmt w:val="bullet"/>
+      <w:lvlText w:val=""/>
+      <w:lvlJc w:val="left"/>
+      <w:pPr>
+        <w:ind w:left="6480" w:hanging="360"/>
+      </w:pPr>
+      <w:rPr>
+        <w:rFonts w:ascii="Wingdings" w:hAnsi="Wingdings" w:hint="default"/>
+      </w:rPr>
+    </w:lvl>
+  </w:abstractNum>
+  <w:abstractNum w:abstractNumId="8" w15:restartNumberingAfterBreak="0">
+    <w:nsid w:val="2EC21146"/>
+    <w:multiLevelType w:val="hybridMultilevel"/>
+    <w:tmpl w:val="C26071BA"/>
+    <w:lvl w:ilvl="0" w:tplc="20000015">
+      <w:start w:val="1"/>
+      <w:numFmt w:val="upperLetter"/>
+      <w:lvlText w:val="%1."/>
+      <w:lvlJc w:val="left"/>
+      <w:pPr>
+        <w:ind w:left="1080" w:hanging="360"/>
+      </w:pPr>
+      <w:rPr>
+        <w:rFonts w:hint="default"/>
+      </w:rPr>
+    </w:lvl>
+    <w:lvl w:ilvl="1" w:tplc="20000019" w:tentative="1">
+      <w:start w:val="1"/>
+      <w:numFmt w:val="lowerLetter"/>
+      <w:lvlText w:val="%2."/>
+      <w:lvlJc w:val="left"/>
+      <w:pPr>
+        <w:ind w:left="1800" w:hanging="360"/>
+      </w:pPr>
+    </w:lvl>
+    <w:lvl w:ilvl="2" w:tplc="2000001B" w:tentative="1">
+      <w:start w:val="1"/>
+      <w:numFmt w:val="lowerRoman"/>
+      <w:lvlText w:val="%3."/>
+      <w:lvlJc w:val="right"/>
+      <w:pPr>
+        <w:ind w:left="2520" w:hanging="180"/>
+      </w:pPr>
+    </w:lvl>
+    <w:lvl w:ilvl="3" w:tplc="2000000F" w:tentative="1">
+      <w:start w:val="1"/>
+      <w:numFmt w:val="decimal"/>
+      <w:lvlText w:val="%4."/>
+      <w:lvlJc w:val="left"/>
+      <w:pPr>
+        <w:ind w:left="3240" w:hanging="360"/>
+      </w:pPr>
+    </w:lvl>
+    <w:lvl w:ilvl="4" w:tplc="20000019" w:tentative="1">
+      <w:start w:val="1"/>
+      <w:numFmt w:val="lowerLetter"/>
+      <w:lvlText w:val="%5."/>
+      <w:lvlJc w:val="left"/>
+      <w:pPr>
+        <w:ind w:left="3960" w:hanging="360"/>
+      </w:pPr>
+    </w:lvl>
+    <w:lvl w:ilvl="5" w:tplc="2000001B" w:tentative="1">
+      <w:start w:val="1"/>
+      <w:numFmt w:val="lowerRoman"/>
+      <w:lvlText w:val="%6."/>
+      <w:lvlJc w:val="right"/>
+      <w:pPr>
+        <w:ind w:left="4680" w:hanging="180"/>
+      </w:pPr>
+    </w:lvl>
+    <w:lvl w:ilvl="6" w:tplc="2000000F" w:tentative="1">
+      <w:start w:val="1"/>
+      <w:numFmt w:val="decimal"/>
+      <w:lvlText w:val="%7."/>
+      <w:lvlJc w:val="left"/>
+      <w:pPr>
+        <w:ind w:left="5400" w:hanging="360"/>
+      </w:pPr>
+    </w:lvl>
+    <w:lvl w:ilvl="7" w:tplc="20000019" w:tentative="1">
+      <w:start w:val="1"/>
+      <w:numFmt w:val="lowerLetter"/>
+      <w:lvlText w:val="%8."/>
+      <w:lvlJc w:val="left"/>
+      <w:pPr>
+        <w:ind w:left="6120" w:hanging="360"/>
+      </w:pPr>
+    </w:lvl>
+    <w:lvl w:ilvl="8" w:tplc="2000001B" w:tentative="1">
+      <w:start w:val="1"/>
+      <w:numFmt w:val="lowerRoman"/>
+      <w:lvlText w:val="%9."/>
+      <w:lvlJc w:val="right"/>
+      <w:pPr>
+        <w:ind w:left="6840" w:hanging="180"/>
+      </w:pPr>
+    </w:lvl>
+  </w:abstractNum>
+  <w:abstractNum w:abstractNumId="9" w15:restartNumberingAfterBreak="0">
+    <w:nsid w:val="494B7E4F"/>
+    <w:multiLevelType w:val="hybridMultilevel"/>
+    <w:tmpl w:val="DC868552"/>
+    <w:lvl w:ilvl="0" w:tplc="20000017">
+      <w:start w:val="1"/>
+      <w:numFmt w:val="lowerLetter"/>
+      <w:lvlText w:val="%1)"/>
+      <w:lvlJc w:val="left"/>
+      <w:pPr>
+        <w:ind w:left="1080" w:hanging="360"/>
+      </w:pPr>
+    </w:lvl>
+    <w:lvl w:ilvl="1" w:tplc="20000019" w:tentative="1">
+      <w:start w:val="1"/>
+      <w:numFmt w:val="lowerLetter"/>
+      <w:lvlText w:val="%2."/>
+      <w:lvlJc w:val="left"/>
+      <w:pPr>
+        <w:ind w:left="1800" w:hanging="360"/>
+      </w:pPr>
+    </w:lvl>
+    <w:lvl w:ilvl="2" w:tplc="2000001B" w:tentative="1">
+      <w:start w:val="1"/>
+      <w:numFmt w:val="lowerRoman"/>
+      <w:lvlText w:val="%3."/>
+      <w:lvlJc w:val="right"/>
+      <w:pPr>
+        <w:ind w:left="2520" w:hanging="180"/>
+      </w:pPr>
+    </w:lvl>
+    <w:lvl w:ilvl="3" w:tplc="2000000F" w:tentative="1">
+      <w:start w:val="1"/>
+      <w:numFmt w:val="decimal"/>
+      <w:lvlText w:val="%4."/>
+      <w:lvlJc w:val="left"/>
+      <w:pPr>
+        <w:ind w:left="3240" w:hanging="360"/>
+      </w:pPr>
+    </w:lvl>
+    <w:lvl w:ilvl="4" w:tplc="20000019" w:tentative="1">
+      <w:start w:val="1"/>
+      <w:numFmt w:val="lowerLetter"/>
+      <w:lvlText w:val="%5."/>
+      <w:lvlJc w:val="left"/>
+      <w:pPr>
+        <w:ind w:left="3960" w:hanging="360"/>
+      </w:pPr>
+    </w:lvl>
+    <w:lvl w:ilvl="5" w:tplc="2000001B" w:tentative="1">
+      <w:start w:val="1"/>
+      <w:numFmt w:val="lowerRoman"/>
+      <w:lvlText w:val="%6."/>
+      <w:lvlJc w:val="right"/>
+      <w:pPr>
+        <w:ind w:left="4680" w:hanging="180"/>
+      </w:pPr>
+    </w:lvl>
+    <w:lvl w:ilvl="6" w:tplc="2000000F" w:tentative="1">
+      <w:start w:val="1"/>
+      <w:numFmt w:val="decimal"/>
+      <w:lvlText w:val="%7."/>
+      <w:lvlJc w:val="left"/>
+      <w:pPr>
+        <w:ind w:left="5400" w:hanging="360"/>
+      </w:pPr>
+    </w:lvl>
+    <w:lvl w:ilvl="7" w:tplc="20000019" w:tentative="1">
+      <w:start w:val="1"/>
+      <w:numFmt w:val="lowerLetter"/>
+      <w:lvlText w:val="%8."/>
+      <w:lvlJc w:val="left"/>
+      <w:pPr>
+        <w:ind w:left="6120" w:hanging="360"/>
+      </w:pPr>
+    </w:lvl>
+    <w:lvl w:ilvl="8" w:tplc="2000001B" w:tentative="1">
+      <w:start w:val="1"/>
+      <w:numFmt w:val="lowerRoman"/>
+      <w:lvlText w:val="%9."/>
+      <w:lvlJc w:val="right"/>
+      <w:pPr>
+        <w:ind w:left="6840" w:hanging="180"/>
+      </w:pPr>
+    </w:lvl>
+  </w:abstractNum>
+  <w:abstractNum w:abstractNumId="10" w15:restartNumberingAfterBreak="0">
+    <w:nsid w:val="4AFE3F75"/>
+    <w:multiLevelType w:val="hybridMultilevel"/>
+    <w:tmpl w:val="67D284AA"/>
+    <w:lvl w:ilvl="0" w:tplc="20000001">
+      <w:start w:val="1"/>
+      <w:numFmt w:val="bullet"/>
+      <w:lvlText w:val=""/>
+      <w:lvlJc w:val="left"/>
+      <w:pPr>
+        <w:ind w:left="720" w:hanging="360"/>
+      </w:pPr>
+      <w:rPr>
+        <w:rFonts w:ascii="Symbol" w:hAnsi="Symbol" w:hint="default"/>
+      </w:rPr>
+    </w:lvl>
+    <w:lvl w:ilvl="1" w:tplc="20000003" w:tentative="1">
+      <w:start w:val="1"/>
+      <w:numFmt w:val="bullet"/>
+      <w:lvlText w:val="o"/>
+      <w:lvlJc w:val="left"/>
+      <w:pPr>
+        <w:ind w:left="1440" w:hanging="360"/>
+      </w:pPr>
+      <w:rPr>
+        <w:rFonts w:ascii="Courier New" w:hAnsi="Courier New" w:cs="Courier New" w:hint="default"/>
+      </w:rPr>
+    </w:lvl>
+    <w:lvl w:ilvl="2" w:tplc="20000005" w:tentative="1">
+      <w:start w:val="1"/>
+      <w:numFmt w:val="bullet"/>
+      <w:lvlText w:val=""/>
+      <w:lvlJc w:val="left"/>
+      <w:pPr>
+        <w:ind w:left="2160" w:hanging="360"/>
+      </w:pPr>
+      <w:rPr>
+        <w:rFonts w:ascii="Wingdings" w:hAnsi="Wingdings" w:hint="default"/>
+      </w:rPr>
+    </w:lvl>
+    <w:lvl w:ilvl="3" w:tplc="20000001" w:tentative="1">
+      <w:start w:val="1"/>
+      <w:numFmt w:val="bullet"/>
+      <w:lvlText w:val=""/>
+      <w:lvlJc w:val="left"/>
+      <w:pPr>
+        <w:ind w:left="2880" w:hanging="360"/>
+      </w:pPr>
+      <w:rPr>
+        <w:rFonts w:ascii="Symbol" w:hAnsi="Symbol" w:hint="default"/>
+      </w:rPr>
+    </w:lvl>
+    <w:lvl w:ilvl="4" w:tplc="20000003" w:tentative="1">
+      <w:start w:val="1"/>
+      <w:numFmt w:val="bullet"/>
+      <w:lvlText w:val="o"/>
+      <w:lvlJc w:val="left"/>
+      <w:pPr>
+        <w:ind w:left="3600" w:hanging="360"/>
+      </w:pPr>
+      <w:rPr>
+        <w:rFonts w:ascii="Courier New" w:hAnsi="Courier New" w:cs="Courier New" w:hint="default"/>
+      </w:rPr>
+    </w:lvl>
+    <w:lvl w:ilvl="5" w:tplc="20000005" w:tentative="1">
+      <w:start w:val="1"/>
+      <w:numFmt w:val="bullet"/>
+      <w:lvlText w:val=""/>
+      <w:lvlJc w:val="left"/>
+      <w:pPr>
+        <w:ind w:left="4320" w:hanging="360"/>
+      </w:pPr>
+      <w:rPr>
+        <w:rFonts w:ascii="Wingdings" w:hAnsi="Wingdings" w:hint="default"/>
+      </w:rPr>
+    </w:lvl>
+    <w:lvl w:ilvl="6" w:tplc="20000001" w:tentative="1">
+      <w:start w:val="1"/>
+      <w:numFmt w:val="bullet"/>
+      <w:lvlText w:val=""/>
+      <w:lvlJc w:val="left"/>
+      <w:pPr>
+        <w:ind w:left="5040" w:hanging="360"/>
+      </w:pPr>
+      <w:rPr>
+        <w:rFonts w:ascii="Symbol" w:hAnsi="Symbol" w:hint="default"/>
+      </w:rPr>
+    </w:lvl>
+    <w:lvl w:ilvl="7" w:tplc="20000003" w:tentative="1">
+      <w:start w:val="1"/>
+      <w:numFmt w:val="bullet"/>
+      <w:lvlText w:val="o"/>
+      <w:lvlJc w:val="left"/>
+      <w:pPr>
+        <w:ind w:left="5760" w:hanging="360"/>
+      </w:pPr>
+      <w:rPr>
+        <w:rFonts w:ascii="Courier New" w:hAnsi="Courier New" w:cs="Courier New" w:hint="default"/>
+      </w:rPr>
+    </w:lvl>
+    <w:lvl w:ilvl="8" w:tplc="20000005" w:tentative="1">
+      <w:start w:val="1"/>
+      <w:numFmt w:val="bullet"/>
+      <w:lvlText w:val=""/>
+      <w:lvlJc w:val="left"/>
+      <w:pPr>
+        <w:ind w:left="6480" w:hanging="360"/>
+      </w:pPr>
+      <w:rPr>
+        <w:rFonts w:ascii="Wingdings" w:hAnsi="Wingdings" w:hint="default"/>
+      </w:rPr>
+    </w:lvl>
+  </w:abstractNum>
+  <w:abstractNum w:abstractNumId="11" w15:restartNumberingAfterBreak="0">
     <w:nsid w:val="539954EA"/>
     <w:multiLevelType w:val="hybridMultilevel"/>
     <w:tmpl w:val="AF327C76"/>
@@ -1899,7 +3931,7 @@
       </w:pPr>
     </w:lvl>
   </w:abstractNum>
-  <w:abstractNum w:abstractNumId="3" w15:restartNumberingAfterBreak="0">
+  <w:abstractNum w:abstractNumId="12" w15:restartNumberingAfterBreak="0">
     <w:nsid w:val="590D0F2E"/>
     <w:multiLevelType w:val="hybridMultilevel"/>
     <w:tmpl w:val="2A9E5122"/>
@@ -2012,7 +4044,209 @@
       </w:rPr>
     </w:lvl>
   </w:abstractNum>
-  <w:abstractNum w:abstractNumId="4" w15:restartNumberingAfterBreak="0">
+  <w:abstractNum w:abstractNumId="13" w15:restartNumberingAfterBreak="0">
+    <w:nsid w:val="6999614E"/>
+    <w:multiLevelType w:val="hybridMultilevel"/>
+    <w:tmpl w:val="737852F4"/>
+    <w:lvl w:ilvl="0" w:tplc="20000001">
+      <w:start w:val="1"/>
+      <w:numFmt w:val="bullet"/>
+      <w:lvlText w:val=""/>
+      <w:lvlJc w:val="left"/>
+      <w:pPr>
+        <w:ind w:left="720" w:hanging="360"/>
+      </w:pPr>
+      <w:rPr>
+        <w:rFonts w:ascii="Symbol" w:hAnsi="Symbol" w:hint="default"/>
+      </w:rPr>
+    </w:lvl>
+    <w:lvl w:ilvl="1" w:tplc="20000005">
+      <w:start w:val="1"/>
+      <w:numFmt w:val="bullet"/>
+      <w:lvlText w:val=""/>
+      <w:lvlJc w:val="left"/>
+      <w:pPr>
+        <w:ind w:left="1440" w:hanging="360"/>
+      </w:pPr>
+      <w:rPr>
+        <w:rFonts w:ascii="Wingdings" w:hAnsi="Wingdings" w:hint="default"/>
+      </w:rPr>
+    </w:lvl>
+    <w:lvl w:ilvl="2" w:tplc="20000005" w:tentative="1">
+      <w:start w:val="1"/>
+      <w:numFmt w:val="bullet"/>
+      <w:lvlText w:val=""/>
+      <w:lvlJc w:val="left"/>
+      <w:pPr>
+        <w:ind w:left="2160" w:hanging="360"/>
+      </w:pPr>
+      <w:rPr>
+        <w:rFonts w:ascii="Wingdings" w:hAnsi="Wingdings" w:hint="default"/>
+      </w:rPr>
+    </w:lvl>
+    <w:lvl w:ilvl="3" w:tplc="20000001" w:tentative="1">
+      <w:start w:val="1"/>
+      <w:numFmt w:val="bullet"/>
+      <w:lvlText w:val=""/>
+      <w:lvlJc w:val="left"/>
+      <w:pPr>
+        <w:ind w:left="2880" w:hanging="360"/>
+      </w:pPr>
+      <w:rPr>
+        <w:rFonts w:ascii="Symbol" w:hAnsi="Symbol" w:hint="default"/>
+      </w:rPr>
+    </w:lvl>
+    <w:lvl w:ilvl="4" w:tplc="20000003" w:tentative="1">
+      <w:start w:val="1"/>
+      <w:numFmt w:val="bullet"/>
+      <w:lvlText w:val="o"/>
+      <w:lvlJc w:val="left"/>
+      <w:pPr>
+        <w:ind w:left="3600" w:hanging="360"/>
+      </w:pPr>
+      <w:rPr>
+        <w:rFonts w:ascii="Courier New" w:hAnsi="Courier New" w:cs="Courier New" w:hint="default"/>
+      </w:rPr>
+    </w:lvl>
+    <w:lvl w:ilvl="5" w:tplc="20000005" w:tentative="1">
+      <w:start w:val="1"/>
+      <w:numFmt w:val="bullet"/>
+      <w:lvlText w:val=""/>
+      <w:lvlJc w:val="left"/>
+      <w:pPr>
+        <w:ind w:left="4320" w:hanging="360"/>
+      </w:pPr>
+      <w:rPr>
+        <w:rFonts w:ascii="Wingdings" w:hAnsi="Wingdings" w:hint="default"/>
+      </w:rPr>
+    </w:lvl>
+    <w:lvl w:ilvl="6" w:tplc="20000001" w:tentative="1">
+      <w:start w:val="1"/>
+      <w:numFmt w:val="bullet"/>
+      <w:lvlText w:val=""/>
+      <w:lvlJc w:val="left"/>
+      <w:pPr>
+        <w:ind w:left="5040" w:hanging="360"/>
+      </w:pPr>
+      <w:rPr>
+        <w:rFonts w:ascii="Symbol" w:hAnsi="Symbol" w:hint="default"/>
+      </w:rPr>
+    </w:lvl>
+    <w:lvl w:ilvl="7" w:tplc="20000003" w:tentative="1">
+      <w:start w:val="1"/>
+      <w:numFmt w:val="bullet"/>
+      <w:lvlText w:val="o"/>
+      <w:lvlJc w:val="left"/>
+      <w:pPr>
+        <w:ind w:left="5760" w:hanging="360"/>
+      </w:pPr>
+      <w:rPr>
+        <w:rFonts w:ascii="Courier New" w:hAnsi="Courier New" w:cs="Courier New" w:hint="default"/>
+      </w:rPr>
+    </w:lvl>
+    <w:lvl w:ilvl="8" w:tplc="20000005" w:tentative="1">
+      <w:start w:val="1"/>
+      <w:numFmt w:val="bullet"/>
+      <w:lvlText w:val=""/>
+      <w:lvlJc w:val="left"/>
+      <w:pPr>
+        <w:ind w:left="6480" w:hanging="360"/>
+      </w:pPr>
+      <w:rPr>
+        <w:rFonts w:ascii="Wingdings" w:hAnsi="Wingdings" w:hint="default"/>
+      </w:rPr>
+    </w:lvl>
+  </w:abstractNum>
+  <w:abstractNum w:abstractNumId="14" w15:restartNumberingAfterBreak="0">
+    <w:nsid w:val="6ABC7F53"/>
+    <w:multiLevelType w:val="hybridMultilevel"/>
+    <w:tmpl w:val="076866F6"/>
+    <w:lvl w:ilvl="0" w:tplc="EE60596C">
+      <w:start w:val="1"/>
+      <w:numFmt w:val="upperLetter"/>
+      <w:lvlText w:val="%1."/>
+      <w:lvlJc w:val="left"/>
+      <w:pPr>
+        <w:ind w:left="1080" w:hanging="360"/>
+      </w:pPr>
+      <w:rPr>
+        <w:rFonts w:hint="default"/>
+      </w:rPr>
+    </w:lvl>
+    <w:lvl w:ilvl="1" w:tplc="20000019" w:tentative="1">
+      <w:start w:val="1"/>
+      <w:numFmt w:val="lowerLetter"/>
+      <w:lvlText w:val="%2."/>
+      <w:lvlJc w:val="left"/>
+      <w:pPr>
+        <w:ind w:left="1800" w:hanging="360"/>
+      </w:pPr>
+    </w:lvl>
+    <w:lvl w:ilvl="2" w:tplc="2000001B" w:tentative="1">
+      <w:start w:val="1"/>
+      <w:numFmt w:val="lowerRoman"/>
+      <w:lvlText w:val="%3."/>
+      <w:lvlJc w:val="right"/>
+      <w:pPr>
+        <w:ind w:left="2520" w:hanging="180"/>
+      </w:pPr>
+    </w:lvl>
+    <w:lvl w:ilvl="3" w:tplc="2000000F" w:tentative="1">
+      <w:start w:val="1"/>
+      <w:numFmt w:val="decimal"/>
+      <w:lvlText w:val="%4."/>
+      <w:lvlJc w:val="left"/>
+      <w:pPr>
+        <w:ind w:left="3240" w:hanging="360"/>
+      </w:pPr>
+    </w:lvl>
+    <w:lvl w:ilvl="4" w:tplc="20000019" w:tentative="1">
+      <w:start w:val="1"/>
+      <w:numFmt w:val="lowerLetter"/>
+      <w:lvlText w:val="%5."/>
+      <w:lvlJc w:val="left"/>
+      <w:pPr>
+        <w:ind w:left="3960" w:hanging="360"/>
+      </w:pPr>
+    </w:lvl>
+    <w:lvl w:ilvl="5" w:tplc="2000001B" w:tentative="1">
+      <w:start w:val="1"/>
+      <w:numFmt w:val="lowerRoman"/>
+      <w:lvlText w:val="%6."/>
+      <w:lvlJc w:val="right"/>
+      <w:pPr>
+        <w:ind w:left="4680" w:hanging="180"/>
+      </w:pPr>
+    </w:lvl>
+    <w:lvl w:ilvl="6" w:tplc="2000000F" w:tentative="1">
+      <w:start w:val="1"/>
+      <w:numFmt w:val="decimal"/>
+      <w:lvlText w:val="%7."/>
+      <w:lvlJc w:val="left"/>
+      <w:pPr>
+        <w:ind w:left="5400" w:hanging="360"/>
+      </w:pPr>
+    </w:lvl>
+    <w:lvl w:ilvl="7" w:tplc="20000019" w:tentative="1">
+      <w:start w:val="1"/>
+      <w:numFmt w:val="lowerLetter"/>
+      <w:lvlText w:val="%8."/>
+      <w:lvlJc w:val="left"/>
+      <w:pPr>
+        <w:ind w:left="6120" w:hanging="360"/>
+      </w:pPr>
+    </w:lvl>
+    <w:lvl w:ilvl="8" w:tplc="2000001B" w:tentative="1">
+      <w:start w:val="1"/>
+      <w:numFmt w:val="lowerRoman"/>
+      <w:lvlText w:val="%9."/>
+      <w:lvlJc w:val="right"/>
+      <w:pPr>
+        <w:ind w:left="6840" w:hanging="180"/>
+      </w:pPr>
+    </w:lvl>
+  </w:abstractNum>
+  <w:abstractNum w:abstractNumId="15" w15:restartNumberingAfterBreak="0">
     <w:nsid w:val="6DAE0377"/>
     <w:multiLevelType w:val="hybridMultilevel"/>
     <w:tmpl w:val="4830D740"/>
@@ -2101,7 +4335,120 @@
       </w:pPr>
     </w:lvl>
   </w:abstractNum>
-  <w:abstractNum w:abstractNumId="5" w15:restartNumberingAfterBreak="0">
+  <w:abstractNum w:abstractNumId="16" w15:restartNumberingAfterBreak="0">
+    <w:nsid w:val="70D43294"/>
+    <w:multiLevelType w:val="hybridMultilevel"/>
+    <w:tmpl w:val="76AC37C2"/>
+    <w:lvl w:ilvl="0" w:tplc="20000001">
+      <w:start w:val="1"/>
+      <w:numFmt w:val="bullet"/>
+      <w:lvlText w:val=""/>
+      <w:lvlJc w:val="left"/>
+      <w:pPr>
+        <w:ind w:left="720" w:hanging="360"/>
+      </w:pPr>
+      <w:rPr>
+        <w:rFonts w:ascii="Symbol" w:hAnsi="Symbol" w:hint="default"/>
+      </w:rPr>
+    </w:lvl>
+    <w:lvl w:ilvl="1" w:tplc="20000003">
+      <w:start w:val="1"/>
+      <w:numFmt w:val="bullet"/>
+      <w:lvlText w:val="o"/>
+      <w:lvlJc w:val="left"/>
+      <w:pPr>
+        <w:ind w:left="1440" w:hanging="360"/>
+      </w:pPr>
+      <w:rPr>
+        <w:rFonts w:ascii="Courier New" w:hAnsi="Courier New" w:cs="Courier New" w:hint="default"/>
+      </w:rPr>
+    </w:lvl>
+    <w:lvl w:ilvl="2" w:tplc="20000005">
+      <w:start w:val="1"/>
+      <w:numFmt w:val="bullet"/>
+      <w:lvlText w:val=""/>
+      <w:lvlJc w:val="left"/>
+      <w:pPr>
+        <w:ind w:left="2160" w:hanging="360"/>
+      </w:pPr>
+      <w:rPr>
+        <w:rFonts w:ascii="Wingdings" w:hAnsi="Wingdings" w:hint="default"/>
+      </w:rPr>
+    </w:lvl>
+    <w:lvl w:ilvl="3" w:tplc="20000001">
+      <w:start w:val="1"/>
+      <w:numFmt w:val="bullet"/>
+      <w:lvlText w:val=""/>
+      <w:lvlJc w:val="left"/>
+      <w:pPr>
+        <w:ind w:left="2880" w:hanging="360"/>
+      </w:pPr>
+      <w:rPr>
+        <w:rFonts w:ascii="Symbol" w:hAnsi="Symbol" w:hint="default"/>
+      </w:rPr>
+    </w:lvl>
+    <w:lvl w:ilvl="4" w:tplc="20000003">
+      <w:start w:val="1"/>
+      <w:numFmt w:val="bullet"/>
+      <w:lvlText w:val="o"/>
+      <w:lvlJc w:val="left"/>
+      <w:pPr>
+        <w:ind w:left="3600" w:hanging="360"/>
+      </w:pPr>
+      <w:rPr>
+        <w:rFonts w:ascii="Courier New" w:hAnsi="Courier New" w:cs="Courier New" w:hint="default"/>
+      </w:rPr>
+    </w:lvl>
+    <w:lvl w:ilvl="5" w:tplc="20000005">
+      <w:start w:val="1"/>
+      <w:numFmt w:val="bullet"/>
+      <w:lvlText w:val=""/>
+      <w:lvlJc w:val="left"/>
+      <w:pPr>
+        <w:ind w:left="4320" w:hanging="360"/>
+      </w:pPr>
+      <w:rPr>
+        <w:rFonts w:ascii="Wingdings" w:hAnsi="Wingdings" w:hint="default"/>
+      </w:rPr>
+    </w:lvl>
+    <w:lvl w:ilvl="6" w:tplc="20000001">
+      <w:start w:val="1"/>
+      <w:numFmt w:val="bullet"/>
+      <w:lvlText w:val=""/>
+      <w:lvlJc w:val="left"/>
+      <w:pPr>
+        <w:ind w:left="5040" w:hanging="360"/>
+      </w:pPr>
+      <w:rPr>
+        <w:rFonts w:ascii="Symbol" w:hAnsi="Symbol" w:hint="default"/>
+      </w:rPr>
+    </w:lvl>
+    <w:lvl w:ilvl="7" w:tplc="20000003">
+      <w:start w:val="1"/>
+      <w:numFmt w:val="bullet"/>
+      <w:lvlText w:val="o"/>
+      <w:lvlJc w:val="left"/>
+      <w:pPr>
+        <w:ind w:left="5760" w:hanging="360"/>
+      </w:pPr>
+      <w:rPr>
+        <w:rFonts w:ascii="Courier New" w:hAnsi="Courier New" w:cs="Courier New" w:hint="default"/>
+      </w:rPr>
+    </w:lvl>
+    <w:lvl w:ilvl="8" w:tplc="20000005">
+      <w:start w:val="1"/>
+      <w:numFmt w:val="bullet"/>
+      <w:lvlText w:val=""/>
+      <w:lvlJc w:val="left"/>
+      <w:pPr>
+        <w:ind w:left="6480" w:hanging="360"/>
+      </w:pPr>
+      <w:rPr>
+        <w:rFonts w:ascii="Wingdings" w:hAnsi="Wingdings" w:hint="default"/>
+      </w:rPr>
+    </w:lvl>
+  </w:abstractNum>
+  <w:abstractNum w:abstractNumId="17" w15:restartNumberingAfterBreak="0">
     <w:nsid w:val="71A4676A"/>
     <w:multiLevelType w:val="hybridMultilevel"/>
     <w:tmpl w:val="2D7C65A4"/>
@@ -2214,23 +4561,267 @@
       </w:rPr>
     </w:lvl>
   </w:abstractNum>
+  <w:abstractNum w:abstractNumId="18" w15:restartNumberingAfterBreak="0">
+    <w:nsid w:val="77FD017E"/>
+    <w:multiLevelType w:val="hybridMultilevel"/>
+    <w:tmpl w:val="BA560E58"/>
+    <w:lvl w:ilvl="0" w:tplc="20000017">
+      <w:start w:val="1"/>
+      <w:numFmt w:val="lowerLetter"/>
+      <w:lvlText w:val="%1)"/>
+      <w:lvlJc w:val="left"/>
+      <w:pPr>
+        <w:ind w:left="1080" w:hanging="360"/>
+      </w:pPr>
+      <w:rPr>
+        <w:rFonts w:hint="default"/>
+      </w:rPr>
+    </w:lvl>
+    <w:lvl w:ilvl="1" w:tplc="20000003">
+      <w:start w:val="1"/>
+      <w:numFmt w:val="bullet"/>
+      <w:lvlText w:val="o"/>
+      <w:lvlJc w:val="left"/>
+      <w:pPr>
+        <w:ind w:left="1800" w:hanging="360"/>
+      </w:pPr>
+      <w:rPr>
+        <w:rFonts w:ascii="Courier New" w:hAnsi="Courier New" w:cs="Courier New" w:hint="default"/>
+      </w:rPr>
+    </w:lvl>
+    <w:lvl w:ilvl="2" w:tplc="20000005">
+      <w:start w:val="1"/>
+      <w:numFmt w:val="bullet"/>
+      <w:lvlText w:val=""/>
+      <w:lvlJc w:val="left"/>
+      <w:pPr>
+        <w:ind w:left="2520" w:hanging="360"/>
+      </w:pPr>
+      <w:rPr>
+        <w:rFonts w:ascii="Wingdings" w:hAnsi="Wingdings" w:hint="default"/>
+      </w:rPr>
+    </w:lvl>
+    <w:lvl w:ilvl="3" w:tplc="20000001">
+      <w:start w:val="1"/>
+      <w:numFmt w:val="bullet"/>
+      <w:lvlText w:val=""/>
+      <w:lvlJc w:val="left"/>
+      <w:pPr>
+        <w:ind w:left="3240" w:hanging="360"/>
+      </w:pPr>
+      <w:rPr>
+        <w:rFonts w:ascii="Symbol" w:hAnsi="Symbol" w:hint="default"/>
+      </w:rPr>
+    </w:lvl>
+    <w:lvl w:ilvl="4" w:tplc="20000003">
+      <w:start w:val="1"/>
+      <w:numFmt w:val="bullet"/>
+      <w:lvlText w:val="o"/>
+      <w:lvlJc w:val="left"/>
+      <w:pPr>
+        <w:ind w:left="3960" w:hanging="360"/>
+      </w:pPr>
+      <w:rPr>
+        <w:rFonts w:ascii="Courier New" w:hAnsi="Courier New" w:cs="Courier New" w:hint="default"/>
+      </w:rPr>
+    </w:lvl>
+    <w:lvl w:ilvl="5" w:tplc="20000005">
+      <w:start w:val="1"/>
+      <w:numFmt w:val="bullet"/>
+      <w:lvlText w:val=""/>
+      <w:lvlJc w:val="left"/>
+      <w:pPr>
+        <w:ind w:left="4680" w:hanging="360"/>
+      </w:pPr>
+      <w:rPr>
+        <w:rFonts w:ascii="Wingdings" w:hAnsi="Wingdings" w:hint="default"/>
+      </w:rPr>
+    </w:lvl>
+    <w:lvl w:ilvl="6" w:tplc="20000001">
+      <w:start w:val="1"/>
+      <w:numFmt w:val="bullet"/>
+      <w:lvlText w:val=""/>
+      <w:lvlJc w:val="left"/>
+      <w:pPr>
+        <w:ind w:left="5400" w:hanging="360"/>
+      </w:pPr>
+      <w:rPr>
+        <w:rFonts w:ascii="Symbol" w:hAnsi="Symbol" w:hint="default"/>
+      </w:rPr>
+    </w:lvl>
+    <w:lvl w:ilvl="7" w:tplc="20000003">
+      <w:start w:val="1"/>
+      <w:numFmt w:val="bullet"/>
+      <w:lvlText w:val="o"/>
+      <w:lvlJc w:val="left"/>
+      <w:pPr>
+        <w:ind w:left="6120" w:hanging="360"/>
+      </w:pPr>
+      <w:rPr>
+        <w:rFonts w:ascii="Courier New" w:hAnsi="Courier New" w:cs="Courier New" w:hint="default"/>
+      </w:rPr>
+    </w:lvl>
+    <w:lvl w:ilvl="8" w:tplc="20000005">
+      <w:start w:val="1"/>
+      <w:numFmt w:val="bullet"/>
+      <w:lvlText w:val=""/>
+      <w:lvlJc w:val="left"/>
+      <w:pPr>
+        <w:ind w:left="6840" w:hanging="360"/>
+      </w:pPr>
+      <w:rPr>
+        <w:rFonts w:ascii="Wingdings" w:hAnsi="Wingdings" w:hint="default"/>
+      </w:rPr>
+    </w:lvl>
+  </w:abstractNum>
+  <w:abstractNum w:abstractNumId="19" w15:restartNumberingAfterBreak="0">
+    <w:nsid w:val="7C7C014C"/>
+    <w:multiLevelType w:val="hybridMultilevel"/>
+    <w:tmpl w:val="FD904538"/>
+    <w:lvl w:ilvl="0" w:tplc="20000017">
+      <w:start w:val="1"/>
+      <w:numFmt w:val="lowerLetter"/>
+      <w:lvlText w:val="%1)"/>
+      <w:lvlJc w:val="left"/>
+      <w:pPr>
+        <w:ind w:left="1080" w:hanging="360"/>
+      </w:pPr>
+      <w:rPr>
+        <w:rFonts w:hint="default"/>
+      </w:rPr>
+    </w:lvl>
+    <w:lvl w:ilvl="1" w:tplc="20000019" w:tentative="1">
+      <w:start w:val="1"/>
+      <w:numFmt w:val="lowerLetter"/>
+      <w:lvlText w:val="%2."/>
+      <w:lvlJc w:val="left"/>
+      <w:pPr>
+        <w:ind w:left="1800" w:hanging="360"/>
+      </w:pPr>
+    </w:lvl>
+    <w:lvl w:ilvl="2" w:tplc="2000001B" w:tentative="1">
+      <w:start w:val="1"/>
+      <w:numFmt w:val="lowerRoman"/>
+      <w:lvlText w:val="%3."/>
+      <w:lvlJc w:val="right"/>
+      <w:pPr>
+        <w:ind w:left="2520" w:hanging="180"/>
+      </w:pPr>
+    </w:lvl>
+    <w:lvl w:ilvl="3" w:tplc="2000000F" w:tentative="1">
+      <w:start w:val="1"/>
+      <w:numFmt w:val="decimal"/>
+      <w:lvlText w:val="%4."/>
+      <w:lvlJc w:val="left"/>
+      <w:pPr>
+        <w:ind w:left="3240" w:hanging="360"/>
+      </w:pPr>
+    </w:lvl>
+    <w:lvl w:ilvl="4" w:tplc="20000019" w:tentative="1">
+      <w:start w:val="1"/>
+      <w:numFmt w:val="lowerLetter"/>
+      <w:lvlText w:val="%5."/>
+      <w:lvlJc w:val="left"/>
+      <w:pPr>
+        <w:ind w:left="3960" w:hanging="360"/>
+      </w:pPr>
+    </w:lvl>
+    <w:lvl w:ilvl="5" w:tplc="2000001B" w:tentative="1">
+      <w:start w:val="1"/>
+      <w:numFmt w:val="lowerRoman"/>
+      <w:lvlText w:val="%6."/>
+      <w:lvlJc w:val="right"/>
+      <w:pPr>
+        <w:ind w:left="4680" w:hanging="180"/>
+      </w:pPr>
+    </w:lvl>
+    <w:lvl w:ilvl="6" w:tplc="2000000F" w:tentative="1">
+      <w:start w:val="1"/>
+      <w:numFmt w:val="decimal"/>
+      <w:lvlText w:val="%7."/>
+      <w:lvlJc w:val="left"/>
+      <w:pPr>
+        <w:ind w:left="5400" w:hanging="360"/>
+      </w:pPr>
+    </w:lvl>
+    <w:lvl w:ilvl="7" w:tplc="20000019" w:tentative="1">
+      <w:start w:val="1"/>
+      <w:numFmt w:val="lowerLetter"/>
+      <w:lvlText w:val="%8."/>
+      <w:lvlJc w:val="left"/>
+      <w:pPr>
+        <w:ind w:left="6120" w:hanging="360"/>
+      </w:pPr>
+    </w:lvl>
+    <w:lvl w:ilvl="8" w:tplc="2000001B" w:tentative="1">
+      <w:start w:val="1"/>
+      <w:numFmt w:val="lowerRoman"/>
+      <w:lvlText w:val="%9."/>
+      <w:lvlJc w:val="right"/>
+      <w:pPr>
+        <w:ind w:left="6840" w:hanging="180"/>
+      </w:pPr>
+    </w:lvl>
+  </w:abstractNum>
   <w:num w:numId="1">
-    <w:abstractNumId w:val="1"/>
+    <w:abstractNumId w:val="5"/>
   </w:num>
   <w:num w:numId="2">
-    <w:abstractNumId w:val="5"/>
+    <w:abstractNumId w:val="17"/>
   </w:num>
   <w:num w:numId="3">
     <w:abstractNumId w:val="0"/>
   </w:num>
   <w:num w:numId="4">
-    <w:abstractNumId w:val="4"/>
+    <w:abstractNumId w:val="15"/>
   </w:num>
   <w:num w:numId="5">
+    <w:abstractNumId w:val="11"/>
+  </w:num>
+  <w:num w:numId="6">
+    <w:abstractNumId w:val="12"/>
+  </w:num>
+  <w:num w:numId="7">
+    <w:abstractNumId w:val="10"/>
+  </w:num>
+  <w:num w:numId="8">
+    <w:abstractNumId w:val="7"/>
+  </w:num>
+  <w:num w:numId="9">
+    <w:abstractNumId w:val="3"/>
+  </w:num>
+  <w:num w:numId="10">
+    <w:abstractNumId w:val="16"/>
+  </w:num>
+  <w:num w:numId="11">
+    <w:abstractNumId w:val="14"/>
+  </w:num>
+  <w:num w:numId="12">
+    <w:abstractNumId w:val="18"/>
+  </w:num>
+  <w:num w:numId="13">
+    <w:abstractNumId w:val="19"/>
+  </w:num>
+  <w:num w:numId="14">
+    <w:abstractNumId w:val="1"/>
+  </w:num>
+  <w:num w:numId="15">
     <w:abstractNumId w:val="2"/>
   </w:num>
-  <w:num w:numId="6">
-    <w:abstractNumId w:val="3"/>
+  <w:num w:numId="16">
+    <w:abstractNumId w:val="8"/>
+  </w:num>
+  <w:num w:numId="17">
+    <w:abstractNumId w:val="6"/>
+  </w:num>
+  <w:num w:numId="18">
+    <w:abstractNumId w:val="9"/>
+  </w:num>
+  <w:num w:numId="19">
+    <w:abstractNumId w:val="13"/>
+  </w:num>
+  <w:num w:numId="20">
+    <w:abstractNumId w:val="4"/>
   </w:num>
 </w:numbering>
 </file>

</xml_diff>